<commit_message>
updating pandocomatic.yaml and custom.docx
</commit_message>
<xml_diff>
--- a/templates/custom.docx
+++ b/templates/custom.docx
@@ -1,13 +1,16 @@
 
 <file path=word/document.xml><?xml version="1.0" encoding="utf-8"?>
-<w:document xmlns:wpc="http://schemas.microsoft.com/office/word/2010/wordprocessingCanvas" xmlns:cx="http://schemas.microsoft.com/office/drawing/2014/chartex" xmlns:cx1="http://schemas.microsoft.com/office/drawing/2015/9/8/chartex" xmlns:cx2="http://schemas.microsoft.com/office/drawing/2015/10/21/chartex" xmlns:cx3="http://schemas.microsoft.com/office/drawing/2016/5/9/chartex" xmlns:cx4="http://schemas.microsoft.com/office/drawing/2016/5/10/chartex" xmlns:cx5="http://schemas.microsoft.com/office/drawing/2016/5/11/chartex" xmlns:cx6="http://schemas.microsoft.com/office/drawing/2016/5/12/chartex" xmlns:cx7="http://schemas.microsoft.com/office/drawing/2016/5/13/chartex" xmlns:cx8="http://schemas.microsoft.com/office/drawing/2016/5/14/chartex" xmlns:mc="http://schemas.openxmlformats.org/markup-compatibility/2006" xmlns:aink="http://schemas.microsoft.com/office/drawing/2016/ink" xmlns:am3d="http://schemas.microsoft.com/office/drawing/2017/model3d" xmlns:o="urn:schemas-microsoft-com:office:office" xmlns:oel="http://schemas.microsoft.com/office/2019/extlst" xmlns:r="http://schemas.openxmlformats.org/officeDocument/2006/relationships" xmlns:m="http://schemas.openxmlformats.org/officeDocument/2006/math" xmlns:v="urn:schemas-microsoft-com:vml" xmlns:wp14="http://schemas.microsoft.com/office/word/2010/wordprocessingDrawing" xmlns:wp="http://schemas.openxmlformats.org/drawingml/2006/wordprocessingDrawing" xmlns:w10="urn:schemas-microsoft-com:office:word" xmlns:w="http://schemas.openxmlformats.org/wordprocessingml/2006/main" xmlns:w14="http://schemas.microsoft.com/office/word/2010/wordml" xmlns:w15="http://schemas.microsoft.com/office/word/2012/wordml" xmlns:w16cex="http://schemas.microsoft.com/office/word/2018/wordml/cex" xmlns:w16cid="http://schemas.microsoft.com/office/word/2016/wordml/cid" xmlns:w16="http://schemas.microsoft.com/office/word/2018/wordml" xmlns:w16du="http://schemas.microsoft.com/office/word/2023/wordml/word16du" xmlns:w16sdtdh="http://schemas.microsoft.com/office/word/2020/wordml/sdtdatahash" xmlns:w16se="http://schemas.microsoft.com/office/word/2015/wordml/symex" xmlns:wpg="http://schemas.microsoft.com/office/word/2010/wordprocessingGroup" xmlns:wpi="http://schemas.microsoft.com/office/word/2010/wordprocessingInk" xmlns:wne="http://schemas.microsoft.com/office/word/2006/wordml" xmlns:wps="http://schemas.microsoft.com/office/word/2010/wordprocessingShape" mc:Ignorable="w14 w15 w16se w16cid w16 w16cex w16sdtdh w16du wp14">
+<w:document xmlns:wpc="http://schemas.microsoft.com/office/word/2010/wordprocessingCanvas" xmlns:cx="http://schemas.microsoft.com/office/drawing/2014/chartex" xmlns:cx1="http://schemas.microsoft.com/office/drawing/2015/9/8/chartex" xmlns:cx2="http://schemas.microsoft.com/office/drawing/2015/10/21/chartex" xmlns:cx3="http://schemas.microsoft.com/office/drawing/2016/5/9/chartex" xmlns:cx4="http://schemas.microsoft.com/office/drawing/2016/5/10/chartex" xmlns:cx5="http://schemas.microsoft.com/office/drawing/2016/5/11/chartex" xmlns:cx6="http://schemas.microsoft.com/office/drawing/2016/5/12/chartex" xmlns:cx7="http://schemas.microsoft.com/office/drawing/2016/5/13/chartex" xmlns:cx8="http://schemas.microsoft.com/office/drawing/2016/5/14/chartex" xmlns:mc="http://schemas.openxmlformats.org/markup-compatibility/2006" xmlns:aink="http://schemas.microsoft.com/office/drawing/2016/ink" xmlns:am3d="http://schemas.microsoft.com/office/drawing/2017/model3d" xmlns:o="urn:schemas-microsoft-com:office:office" xmlns:oel="http://schemas.microsoft.com/office/2019/extlst" xmlns:r="http://schemas.openxmlformats.org/officeDocument/2006/relationships" xmlns:m="http://schemas.openxmlformats.org/officeDocument/2006/math" xmlns:v="urn:schemas-microsoft-com:vml" xmlns:wp14="http://schemas.microsoft.com/office/word/2010/wordprocessingDrawing" xmlns:wp="http://schemas.openxmlformats.org/drawingml/2006/wordprocessingDrawing" xmlns:w10="urn:schemas-microsoft-com:office:word" xmlns:w="http://schemas.openxmlformats.org/wordprocessingml/2006/main" xmlns:w14="http://schemas.microsoft.com/office/word/2010/wordml" xmlns:w15="http://schemas.microsoft.com/office/word/2012/wordml" xmlns:w16cex="http://schemas.microsoft.com/office/word/2018/wordml/cex" xmlns:w16cid="http://schemas.microsoft.com/office/word/2016/wordml/cid" xmlns:w16="http://schemas.microsoft.com/office/word/2018/wordml" xmlns:w16du="http://schemas.microsoft.com/office/word/2023/wordml/word16du" xmlns:w16sdtdh="http://schemas.microsoft.com/office/word/2020/wordml/sdtdatahash" xmlns:w16sdtfl="http://schemas.microsoft.com/office/word/2024/wordml/sdtformatlock" xmlns:w16se="http://schemas.microsoft.com/office/word/2015/wordml/symex" xmlns:wpg="http://schemas.microsoft.com/office/word/2010/wordprocessingGroup" xmlns:wpi="http://schemas.microsoft.com/office/word/2010/wordprocessingInk" xmlns:wne="http://schemas.microsoft.com/office/word/2006/wordml" xmlns:wps="http://schemas.microsoft.com/office/word/2010/wordprocessingShape" mc:Ignorable="w14 w15 w16se w16cid w16 w16cex w16sdtdh w16sdtfl w16du wp14">
   <w:body>
     <w:p>
       <w:pPr>
         <w:pStyle w:val="Title"/>
       </w:pPr>
       <w:r>
-        <w:t xml:space="preserve"> Title </w:t>
+        <w:t xml:space="preserve"> </w:t>
+      </w:r>
+      <w:r>
+        <w:t xml:space="preserve">Title </w:t>
       </w:r>
     </w:p>
     <w:p>
@@ -23,7 +26,10 @@
         <w:pStyle w:val="Author"/>
       </w:pPr>
       <w:r>
-        <w:t xml:space="preserve"> Author </w:t>
+        <w:t xml:space="preserve"> </w:t>
+      </w:r>
+      <w:r>
+        <w:t xml:space="preserve">Author </w:t>
       </w:r>
     </w:p>
     <w:p>
@@ -34,10 +40,7 @@
         <w:t xml:space="preserve"> </w:t>
       </w:r>
       <w:r>
-        <w:t>Date</w:t>
-      </w:r>
-      <w:r>
-        <w:t xml:space="preserve"> </w:t>
+        <w:t xml:space="preserve">Date </w:t>
       </w:r>
     </w:p>
     <w:p>
@@ -54,10 +57,7 @@
       </w:pPr>
       <w:bookmarkStart w:id="0" w:name="heading-1"/>
       <w:r>
-        <w:t xml:space="preserve"> </w:t>
-      </w:r>
-      <w:r>
-        <w:t xml:space="preserve">Heading 1 </w:t>
+        <w:t xml:space="preserve"> Heading 1 </w:t>
       </w:r>
       <w:bookmarkEnd w:id="0"/>
     </w:p>
@@ -77,10 +77,7 @@
       </w:pPr>
       <w:bookmarkStart w:id="2" w:name="heading-3"/>
       <w:r>
-        <w:t xml:space="preserve"> </w:t>
-      </w:r>
-      <w:r>
-        <w:t xml:space="preserve">Heading 3 </w:t>
+        <w:t xml:space="preserve"> Heading 3 </w:t>
       </w:r>
       <w:bookmarkEnd w:id="2"/>
     </w:p>
@@ -107,9 +104,15 @@
     <w:p>
       <w:pPr>
         <w:pStyle w:val="Heading6"/>
+        <w:rPr>
+          <w:lang w:val="en-GB"/>
+        </w:rPr>
       </w:pPr>
       <w:bookmarkStart w:id="5" w:name="heading-6"/>
       <w:r>
+        <w:rPr>
+          <w:lang w:val="en-GB"/>
+        </w:rPr>
         <w:t xml:space="preserve"> Heading 6 </w:t>
       </w:r>
       <w:bookmarkEnd w:id="5"/>
@@ -117,9 +120,15 @@
     <w:p>
       <w:pPr>
         <w:pStyle w:val="Heading7"/>
+        <w:rPr>
+          <w:lang w:val="en-GB"/>
+        </w:rPr>
       </w:pPr>
       <w:bookmarkStart w:id="6" w:name="heading-7"/>
       <w:r>
+        <w:rPr>
+          <w:lang w:val="en-GB"/>
+        </w:rPr>
         <w:t xml:space="preserve"> Heading 7 </w:t>
       </w:r>
       <w:bookmarkEnd w:id="6"/>
@@ -127,9 +136,15 @@
     <w:p>
       <w:pPr>
         <w:pStyle w:val="Heading8"/>
+        <w:rPr>
+          <w:lang w:val="en-GB"/>
+        </w:rPr>
       </w:pPr>
       <w:bookmarkStart w:id="7" w:name="heading-8"/>
       <w:r>
+        <w:rPr>
+          <w:lang w:val="en-GB"/>
+        </w:rPr>
         <w:t xml:space="preserve"> Heading 8 </w:t>
       </w:r>
       <w:bookmarkEnd w:id="7"/>
@@ -137,9 +152,15 @@
     <w:p>
       <w:pPr>
         <w:pStyle w:val="Heading9"/>
+        <w:rPr>
+          <w:lang w:val="en-GB"/>
+        </w:rPr>
       </w:pPr>
       <w:bookmarkStart w:id="8" w:name="heading-9"/>
       <w:r>
+        <w:rPr>
+          <w:lang w:val="en-GB"/>
+        </w:rPr>
         <w:t xml:space="preserve"> Heading 9 </w:t>
       </w:r>
       <w:bookmarkEnd w:id="8"/>
@@ -155,46 +176,45 @@
     <w:p>
       <w:pPr>
         <w:pStyle w:val="BodyText"/>
+      </w:pPr>
+      <w:r>
+        <w:t xml:space="preserve"> Body Text.</w:t>
+      </w:r>
+      <w:r>
+        <w:t xml:space="preserve"> </w:t>
+      </w:r>
+      <w:proofErr w:type="spellStart"/>
+      <w:r>
+        <w:t>智能是通过具体行为表现出来的</w:t>
+      </w:r>
+      <w:proofErr w:type="spellEnd"/>
+      <w:r>
+        <w:t>，</w:t>
+      </w:r>
+    </w:p>
+    <w:p>
+      <w:pPr>
         <w:rPr>
           <w:lang w:val="en-GB"/>
         </w:rPr>
       </w:pPr>
       <w:r>
-        <w:t xml:space="preserve"> Body Text. </w:t>
-      </w:r>
-      <w:proofErr w:type="spellStart"/>
-      <w:r>
         <w:rPr>
-          <w:rFonts w:hint="eastAsia"/>
+          <w:rFonts w:ascii="Georgia" w:hAnsi="Georgia"/>
           <w:lang w:val="en-GB"/>
         </w:rPr>
-        <w:t>智能是通过具体行为表现出来的</w:t>
-      </w:r>
-      <w:proofErr w:type="spellEnd"/>
-      <w:r>
-        <w:rPr>
-          <w:rFonts w:hint="eastAsia"/>
-          <w:lang w:val="en-GB"/>
-        </w:rPr>
-        <w:t>，</w:t>
-      </w:r>
-    </w:p>
-    <w:p>
-      <w:pPr>
+        <w:t>Normal text. More stuff.</w:t>
+      </w:r>
+      <w:r>
         <w:rPr>
           <w:lang w:val="en-GB"/>
         </w:rPr>
-      </w:pPr>
+        <w:t xml:space="preserve"> </w:t>
+      </w:r>
+      <w:proofErr w:type="spellStart"/>
       <w:r>
         <w:rPr>
-          <w:lang w:val="en-GB"/>
-        </w:rPr>
-        <w:t xml:space="preserve">Normal text. More stuff. </w:t>
-      </w:r>
-      <w:proofErr w:type="spellStart"/>
-      <w:r>
-        <w:rPr>
-          <w:rFonts w:ascii="STHeiti" w:hAnsi="STHeiti" w:cs="SimSun" w:hint="eastAsia"/>
+          <w:rFonts w:ascii="STHeiti" w:hAnsi="STHeiti" w:cs="SimSun"/>
           <w:lang w:val="en-GB"/>
         </w:rPr>
         <w:t>智能是通</w:t>
@@ -213,12 +233,23 @@
         <w:rPr>
           <w:rStyle w:val="VerbatimChar"/>
         </w:rPr>
-        <w:t xml:space="preserve"> Verbatim Char </w:t>
-      </w:r>
-      <w:r>
-        <w:t xml:space="preserve"> .    </w:t>
-      </w:r>
-      <w:hyperlink r:id="rId7">
+        <w:t xml:space="preserve"> Verbatim </w:t>
+      </w:r>
+      <w:proofErr w:type="gramStart"/>
+      <w:r>
+        <w:rPr>
+          <w:rStyle w:val="VerbatimChar"/>
+        </w:rPr>
+        <w:t xml:space="preserve">Char </w:t>
+      </w:r>
+      <w:r>
+        <w:t xml:space="preserve"> .</w:t>
+      </w:r>
+      <w:proofErr w:type="gramEnd"/>
+      <w:r>
+        <w:t xml:space="preserve">    </w:t>
+      </w:r>
+      <w:hyperlink r:id="rId8">
         <w:r>
           <w:rPr>
             <w:rStyle w:val="Hyperlink"/>
@@ -266,8 +297,8 @@
         <w:tblCaption w:val="Table caption."/>
       </w:tblPr>
       <w:tblGrid>
-        <w:gridCol w:w="697"/>
-        <w:gridCol w:w="729"/>
+        <w:gridCol w:w="883"/>
+        <w:gridCol w:w="949"/>
       </w:tblGrid>
       <w:tr>
         <w:trPr>
@@ -284,7 +315,8 @@
           </w:tcPr>
           <w:p>
             <w:pPr>
-              <w:pStyle w:val="Compact"/>
+              <w:pStyle w:val="Header"/>
+              <w:framePr w:hSpace="0" w:wrap="auto" w:vAnchor="margin" w:hAnchor="text" w:yAlign="inline"/>
             </w:pPr>
             <w:r>
               <w:t xml:space="preserve">Table </w:t>
@@ -301,7 +333,8 @@
           </w:tcPr>
           <w:p>
             <w:pPr>
-              <w:pStyle w:val="Compact"/>
+              <w:pStyle w:val="Header"/>
+              <w:framePr w:hSpace="0" w:wrap="auto" w:vAnchor="margin" w:hAnchor="text" w:yAlign="inline"/>
               <w:cnfStyle w:val="100000000000" w:firstRow="1" w:lastRow="0" w:firstColumn="0" w:lastColumn="0" w:oddVBand="0" w:evenVBand="0" w:oddHBand="0" w:evenHBand="0" w:firstRowFirstColumn="0" w:firstRowLastColumn="0" w:lastRowFirstColumn="0" w:lastRowLastColumn="0"/>
             </w:pPr>
             <w:r>
@@ -367,63 +400,113 @@
     <w:p>
       <w:pPr>
         <w:pStyle w:val="DefinitionTerm"/>
-      </w:pPr>
-      <w:r>
-        <w:t xml:space="preserve"> DefinitionTerm </w:t>
+        <w:rPr>
+          <w:lang w:val="en-GB"/>
+        </w:rPr>
+      </w:pPr>
+      <w:r>
+        <w:rPr>
+          <w:lang w:val="en-GB"/>
+        </w:rPr>
+        <w:t xml:space="preserve"> </w:t>
+      </w:r>
+      <w:proofErr w:type="spellStart"/>
+      <w:r>
+        <w:rPr>
+          <w:lang w:val="en-GB"/>
+        </w:rPr>
+        <w:t>DefinitionTerm</w:t>
+      </w:r>
+      <w:proofErr w:type="spellEnd"/>
+      <w:r>
+        <w:rPr>
+          <w:lang w:val="en-GB"/>
+        </w:rPr>
+        <w:t xml:space="preserve"> </w:t>
       </w:r>
     </w:p>
     <w:p>
       <w:pPr>
         <w:pStyle w:val="Definition"/>
-      </w:pPr>
-      <w:r>
+        <w:rPr>
+          <w:lang w:val="en-GB"/>
+        </w:rPr>
+      </w:pPr>
+      <w:r>
+        <w:rPr>
+          <w:lang w:val="en-GB"/>
+        </w:rPr>
         <w:t xml:space="preserve"> Definition </w:t>
       </w:r>
     </w:p>
     <w:p>
       <w:pPr>
         <w:pStyle w:val="DefinitionTerm"/>
-      </w:pPr>
-      <w:r>
-        <w:t xml:space="preserve"> DefinitionTerm </w:t>
+        <w:rPr>
+          <w:lang w:val="en-GB"/>
+        </w:rPr>
+      </w:pPr>
+      <w:r>
+        <w:rPr>
+          <w:lang w:val="en-GB"/>
+        </w:rPr>
+        <w:t xml:space="preserve"> </w:t>
+      </w:r>
+      <w:proofErr w:type="spellStart"/>
+      <w:r>
+        <w:rPr>
+          <w:lang w:val="en-GB"/>
+        </w:rPr>
+        <w:t>DefinitionTerm</w:t>
+      </w:r>
+      <w:proofErr w:type="spellEnd"/>
+      <w:r>
+        <w:rPr>
+          <w:lang w:val="en-GB"/>
+        </w:rPr>
+        <w:t xml:space="preserve"> </w:t>
       </w:r>
     </w:p>
     <w:p>
       <w:pPr>
         <w:pStyle w:val="Definition"/>
-      </w:pPr>
-      <w:r>
+        <w:rPr>
+          <w:lang w:val="en-GB"/>
+        </w:rPr>
+      </w:pPr>
+      <w:r>
+        <w:rPr>
+          <w:lang w:val="en-GB"/>
+        </w:rPr>
         <w:t xml:space="preserve"> Definition </w:t>
-      </w:r>
-    </w:p>
-    <w:p/>
-    <w:p>
-      <w:pPr>
-        <w:pStyle w:val="ListParagraph"/>
-        <w:numPr>
-          <w:ilvl w:val="0"/>
-          <w:numId w:val="123"/>
-        </w:numPr>
-      </w:pPr>
-      <w:r>
-        <w:t>Item 1</w:t>
       </w:r>
     </w:p>
     <w:p>
       <w:pPr>
+        <w:rPr>
+          <w:lang w:val="en-GB"/>
+        </w:rPr>
+      </w:pPr>
+    </w:p>
+    <w:p>
+      <w:pPr>
         <w:pStyle w:val="ListParagraph"/>
-        <w:numPr>
-          <w:ilvl w:val="0"/>
-          <w:numId w:val="123"/>
-        </w:numPr>
+      </w:pPr>
+      <w:r>
+        <w:t>Item 1</w:t>
+      </w:r>
+    </w:p>
+    <w:p>
+      <w:pPr>
+        <w:pStyle w:val="ListParagraph"/>
       </w:pPr>
       <w:r>
         <w:t>Item 2</w:t>
       </w:r>
     </w:p>
     <w:sectPr>
-      <w:headerReference w:type="default" r:id="rId8"/>
-      <w:footerReference w:type="default" r:id="rId9"/>
+      <w:headerReference w:type="default" r:id="rId9"/>
+      <w:footerReference w:type="default" r:id="rId10"/>
       <w:pgSz w:w="12240" w:h="15840"/>
       <w:pgMar w:top="1134" w:right="1134" w:bottom="1134" w:left="1134" w:header="567" w:footer="567" w:gutter="0"/>
       <w:cols w:space="720"/>
@@ -434,7 +517,7 @@
 </file>
 
 <file path=word/endnotes.xml><?xml version="1.0" encoding="utf-8"?>
-<w:endnotes xmlns:wpc="http://schemas.microsoft.com/office/word/2010/wordprocessingCanvas" xmlns:cx="http://schemas.microsoft.com/office/drawing/2014/chartex" xmlns:cx1="http://schemas.microsoft.com/office/drawing/2015/9/8/chartex" xmlns:cx2="http://schemas.microsoft.com/office/drawing/2015/10/21/chartex" xmlns:cx3="http://schemas.microsoft.com/office/drawing/2016/5/9/chartex" xmlns:cx4="http://schemas.microsoft.com/office/drawing/2016/5/10/chartex" xmlns:cx5="http://schemas.microsoft.com/office/drawing/2016/5/11/chartex" xmlns:cx6="http://schemas.microsoft.com/office/drawing/2016/5/12/chartex" xmlns:cx7="http://schemas.microsoft.com/office/drawing/2016/5/13/chartex" xmlns:cx8="http://schemas.microsoft.com/office/drawing/2016/5/14/chartex" xmlns:mc="http://schemas.openxmlformats.org/markup-compatibility/2006" xmlns:aink="http://schemas.microsoft.com/office/drawing/2016/ink" xmlns:am3d="http://schemas.microsoft.com/office/drawing/2017/model3d" xmlns:o="urn:schemas-microsoft-com:office:office" xmlns:oel="http://schemas.microsoft.com/office/2019/extlst" xmlns:r="http://schemas.openxmlformats.org/officeDocument/2006/relationships" xmlns:m="http://schemas.openxmlformats.org/officeDocument/2006/math" xmlns:v="urn:schemas-microsoft-com:vml" xmlns:wp14="http://schemas.microsoft.com/office/word/2010/wordprocessingDrawing" xmlns:wp="http://schemas.openxmlformats.org/drawingml/2006/wordprocessingDrawing" xmlns:w10="urn:schemas-microsoft-com:office:word" xmlns:w="http://schemas.openxmlformats.org/wordprocessingml/2006/main" xmlns:w14="http://schemas.microsoft.com/office/word/2010/wordml" xmlns:w15="http://schemas.microsoft.com/office/word/2012/wordml" xmlns:w16cex="http://schemas.microsoft.com/office/word/2018/wordml/cex" xmlns:w16cid="http://schemas.microsoft.com/office/word/2016/wordml/cid" xmlns:w16="http://schemas.microsoft.com/office/word/2018/wordml" xmlns:w16du="http://schemas.microsoft.com/office/word/2023/wordml/word16du" xmlns:w16sdtdh="http://schemas.microsoft.com/office/word/2020/wordml/sdtdatahash" xmlns:w16se="http://schemas.microsoft.com/office/word/2015/wordml/symex" xmlns:wpg="http://schemas.microsoft.com/office/word/2010/wordprocessingGroup" xmlns:wpi="http://schemas.microsoft.com/office/word/2010/wordprocessingInk" xmlns:wne="http://schemas.microsoft.com/office/word/2006/wordml" xmlns:wps="http://schemas.microsoft.com/office/word/2010/wordprocessingShape" mc:Ignorable="w14 w15 w16se w16cid w16 w16cex w16sdtdh w16du wp14">
+<w:endnotes xmlns:wpc="http://schemas.microsoft.com/office/word/2010/wordprocessingCanvas" xmlns:cx="http://schemas.microsoft.com/office/drawing/2014/chartex" xmlns:cx1="http://schemas.microsoft.com/office/drawing/2015/9/8/chartex" xmlns:cx2="http://schemas.microsoft.com/office/drawing/2015/10/21/chartex" xmlns:cx3="http://schemas.microsoft.com/office/drawing/2016/5/9/chartex" xmlns:cx4="http://schemas.microsoft.com/office/drawing/2016/5/10/chartex" xmlns:cx5="http://schemas.microsoft.com/office/drawing/2016/5/11/chartex" xmlns:cx6="http://schemas.microsoft.com/office/drawing/2016/5/12/chartex" xmlns:cx7="http://schemas.microsoft.com/office/drawing/2016/5/13/chartex" xmlns:cx8="http://schemas.microsoft.com/office/drawing/2016/5/14/chartex" xmlns:mc="http://schemas.openxmlformats.org/markup-compatibility/2006" xmlns:aink="http://schemas.microsoft.com/office/drawing/2016/ink" xmlns:am3d="http://schemas.microsoft.com/office/drawing/2017/model3d" xmlns:o="urn:schemas-microsoft-com:office:office" xmlns:oel="http://schemas.microsoft.com/office/2019/extlst" xmlns:r="http://schemas.openxmlformats.org/officeDocument/2006/relationships" xmlns:m="http://schemas.openxmlformats.org/officeDocument/2006/math" xmlns:v="urn:schemas-microsoft-com:vml" xmlns:wp14="http://schemas.microsoft.com/office/word/2010/wordprocessingDrawing" xmlns:wp="http://schemas.openxmlformats.org/drawingml/2006/wordprocessingDrawing" xmlns:w10="urn:schemas-microsoft-com:office:word" xmlns:w="http://schemas.openxmlformats.org/wordprocessingml/2006/main" xmlns:w14="http://schemas.microsoft.com/office/word/2010/wordml" xmlns:w15="http://schemas.microsoft.com/office/word/2012/wordml" xmlns:w16cex="http://schemas.microsoft.com/office/word/2018/wordml/cex" xmlns:w16cid="http://schemas.microsoft.com/office/word/2016/wordml/cid" xmlns:w16="http://schemas.microsoft.com/office/word/2018/wordml" xmlns:w16du="http://schemas.microsoft.com/office/word/2023/wordml/word16du" xmlns:w16sdtdh="http://schemas.microsoft.com/office/word/2020/wordml/sdtdatahash" xmlns:w16sdtfl="http://schemas.microsoft.com/office/word/2024/wordml/sdtformatlock" xmlns:w16se="http://schemas.microsoft.com/office/word/2015/wordml/symex" xmlns:wpg="http://schemas.microsoft.com/office/word/2010/wordprocessingGroup" xmlns:wpi="http://schemas.microsoft.com/office/word/2010/wordprocessingInk" xmlns:wne="http://schemas.microsoft.com/office/word/2006/wordml" xmlns:wps="http://schemas.microsoft.com/office/word/2010/wordprocessingShape" mc:Ignorable="w14 w15 w16se w16cid w16 w16cex w16sdtdh w16sdtfl w16du wp14">
   <w:endnote w:type="separator" w:id="-1">
     <w:p>
       <w:pPr>
@@ -459,7 +542,7 @@
 </file>
 
 <file path=word/footer1.xml><?xml version="1.0" encoding="utf-8"?>
-<w:ftr xmlns:wpc="http://schemas.microsoft.com/office/word/2010/wordprocessingCanvas" xmlns:cx="http://schemas.microsoft.com/office/drawing/2014/chartex" xmlns:cx1="http://schemas.microsoft.com/office/drawing/2015/9/8/chartex" xmlns:cx2="http://schemas.microsoft.com/office/drawing/2015/10/21/chartex" xmlns:cx3="http://schemas.microsoft.com/office/drawing/2016/5/9/chartex" xmlns:cx4="http://schemas.microsoft.com/office/drawing/2016/5/10/chartex" xmlns:cx5="http://schemas.microsoft.com/office/drawing/2016/5/11/chartex" xmlns:cx6="http://schemas.microsoft.com/office/drawing/2016/5/12/chartex" xmlns:cx7="http://schemas.microsoft.com/office/drawing/2016/5/13/chartex" xmlns:cx8="http://schemas.microsoft.com/office/drawing/2016/5/14/chartex" xmlns:mc="http://schemas.openxmlformats.org/markup-compatibility/2006" xmlns:aink="http://schemas.microsoft.com/office/drawing/2016/ink" xmlns:am3d="http://schemas.microsoft.com/office/drawing/2017/model3d" xmlns:o="urn:schemas-microsoft-com:office:office" xmlns:oel="http://schemas.microsoft.com/office/2019/extlst" xmlns:r="http://schemas.openxmlformats.org/officeDocument/2006/relationships" xmlns:m="http://schemas.openxmlformats.org/officeDocument/2006/math" xmlns:v="urn:schemas-microsoft-com:vml" xmlns:wp14="http://schemas.microsoft.com/office/word/2010/wordprocessingDrawing" xmlns:wp="http://schemas.openxmlformats.org/drawingml/2006/wordprocessingDrawing" xmlns:w10="urn:schemas-microsoft-com:office:word" xmlns:w="http://schemas.openxmlformats.org/wordprocessingml/2006/main" xmlns:w14="http://schemas.microsoft.com/office/word/2010/wordml" xmlns:w15="http://schemas.microsoft.com/office/word/2012/wordml" xmlns:w16cex="http://schemas.microsoft.com/office/word/2018/wordml/cex" xmlns:w16cid="http://schemas.microsoft.com/office/word/2016/wordml/cid" xmlns:w16="http://schemas.microsoft.com/office/word/2018/wordml" xmlns:w16du="http://schemas.microsoft.com/office/word/2023/wordml/word16du" xmlns:w16sdtdh="http://schemas.microsoft.com/office/word/2020/wordml/sdtdatahash" xmlns:w16se="http://schemas.microsoft.com/office/word/2015/wordml/symex" xmlns:wpg="http://schemas.microsoft.com/office/word/2010/wordprocessingGroup" xmlns:wpi="http://schemas.microsoft.com/office/word/2010/wordprocessingInk" xmlns:wne="http://schemas.microsoft.com/office/word/2006/wordml" xmlns:wps="http://schemas.microsoft.com/office/word/2010/wordprocessingShape" mc:Ignorable="w14 w15 w16se w16cid w16 w16cex w16sdtdh w16du wp14">
+<w:ftr xmlns:wpc="http://schemas.microsoft.com/office/word/2010/wordprocessingCanvas" xmlns:cx="http://schemas.microsoft.com/office/drawing/2014/chartex" xmlns:cx1="http://schemas.microsoft.com/office/drawing/2015/9/8/chartex" xmlns:cx2="http://schemas.microsoft.com/office/drawing/2015/10/21/chartex" xmlns:cx3="http://schemas.microsoft.com/office/drawing/2016/5/9/chartex" xmlns:cx4="http://schemas.microsoft.com/office/drawing/2016/5/10/chartex" xmlns:cx5="http://schemas.microsoft.com/office/drawing/2016/5/11/chartex" xmlns:cx6="http://schemas.microsoft.com/office/drawing/2016/5/12/chartex" xmlns:cx7="http://schemas.microsoft.com/office/drawing/2016/5/13/chartex" xmlns:cx8="http://schemas.microsoft.com/office/drawing/2016/5/14/chartex" xmlns:mc="http://schemas.openxmlformats.org/markup-compatibility/2006" xmlns:aink="http://schemas.microsoft.com/office/drawing/2016/ink" xmlns:am3d="http://schemas.microsoft.com/office/drawing/2017/model3d" xmlns:o="urn:schemas-microsoft-com:office:office" xmlns:oel="http://schemas.microsoft.com/office/2019/extlst" xmlns:r="http://schemas.openxmlformats.org/officeDocument/2006/relationships" xmlns:m="http://schemas.openxmlformats.org/officeDocument/2006/math" xmlns:v="urn:schemas-microsoft-com:vml" xmlns:wp14="http://schemas.microsoft.com/office/word/2010/wordprocessingDrawing" xmlns:wp="http://schemas.openxmlformats.org/drawingml/2006/wordprocessingDrawing" xmlns:w10="urn:schemas-microsoft-com:office:word" xmlns:w="http://schemas.openxmlformats.org/wordprocessingml/2006/main" xmlns:w14="http://schemas.microsoft.com/office/word/2010/wordml" xmlns:w15="http://schemas.microsoft.com/office/word/2012/wordml" xmlns:w16cex="http://schemas.microsoft.com/office/word/2018/wordml/cex" xmlns:w16cid="http://schemas.microsoft.com/office/word/2016/wordml/cid" xmlns:w16="http://schemas.microsoft.com/office/word/2018/wordml" xmlns:w16du="http://schemas.microsoft.com/office/word/2023/wordml/word16du" xmlns:w16sdtdh="http://schemas.microsoft.com/office/word/2020/wordml/sdtdatahash" xmlns:w16sdtfl="http://schemas.microsoft.com/office/word/2024/wordml/sdtformatlock" xmlns:w16se="http://schemas.microsoft.com/office/word/2015/wordml/symex" xmlns:wpg="http://schemas.microsoft.com/office/word/2010/wordprocessingGroup" xmlns:wpi="http://schemas.microsoft.com/office/word/2010/wordprocessingInk" xmlns:wne="http://schemas.microsoft.com/office/word/2006/wordml" xmlns:wps="http://schemas.microsoft.com/office/word/2010/wordprocessingShape" mc:Ignorable="w14 w15 w16se w16cid w16 w16cex w16sdtdh w16sdtfl w16du wp14">
   <w:p>
     <w:pPr>
       <w:pStyle w:val="Footer"/>
@@ -829,7 +912,7 @@
                             <w:rPr>
                               <w:noProof/>
                             </w:rPr>
-                            <w:t>November 3, 2024</w:t>
+                            <w:t>February 20, 2025</w:t>
                           </w:r>
                           <w:r>
                             <w:fldChar w:fldCharType="end"/>
@@ -882,7 +965,7 @@
                       <w:rPr>
                         <w:noProof/>
                       </w:rPr>
-                      <w:t>November 3, 2024</w:t>
+                      <w:t>February 20, 2025</w:t>
                     </w:r>
                     <w:r>
                       <w:fldChar w:fldCharType="end"/>
@@ -907,7 +990,7 @@
 </file>
 
 <file path=word/footnotes.xml><?xml version="1.0" encoding="utf-8"?>
-<w:footnotes xmlns:wpc="http://schemas.microsoft.com/office/word/2010/wordprocessingCanvas" xmlns:cx="http://schemas.microsoft.com/office/drawing/2014/chartex" xmlns:cx1="http://schemas.microsoft.com/office/drawing/2015/9/8/chartex" xmlns:cx2="http://schemas.microsoft.com/office/drawing/2015/10/21/chartex" xmlns:cx3="http://schemas.microsoft.com/office/drawing/2016/5/9/chartex" xmlns:cx4="http://schemas.microsoft.com/office/drawing/2016/5/10/chartex" xmlns:cx5="http://schemas.microsoft.com/office/drawing/2016/5/11/chartex" xmlns:cx6="http://schemas.microsoft.com/office/drawing/2016/5/12/chartex" xmlns:cx7="http://schemas.microsoft.com/office/drawing/2016/5/13/chartex" xmlns:cx8="http://schemas.microsoft.com/office/drawing/2016/5/14/chartex" xmlns:mc="http://schemas.openxmlformats.org/markup-compatibility/2006" xmlns:aink="http://schemas.microsoft.com/office/drawing/2016/ink" xmlns:am3d="http://schemas.microsoft.com/office/drawing/2017/model3d" xmlns:o="urn:schemas-microsoft-com:office:office" xmlns:oel="http://schemas.microsoft.com/office/2019/extlst" xmlns:r="http://schemas.openxmlformats.org/officeDocument/2006/relationships" xmlns:m="http://schemas.openxmlformats.org/officeDocument/2006/math" xmlns:v="urn:schemas-microsoft-com:vml" xmlns:wp14="http://schemas.microsoft.com/office/word/2010/wordprocessingDrawing" xmlns:wp="http://schemas.openxmlformats.org/drawingml/2006/wordprocessingDrawing" xmlns:w10="urn:schemas-microsoft-com:office:word" xmlns:w="http://schemas.openxmlformats.org/wordprocessingml/2006/main" xmlns:w14="http://schemas.microsoft.com/office/word/2010/wordml" xmlns:w15="http://schemas.microsoft.com/office/word/2012/wordml" xmlns:w16cex="http://schemas.microsoft.com/office/word/2018/wordml/cex" xmlns:w16cid="http://schemas.microsoft.com/office/word/2016/wordml/cid" xmlns:w16="http://schemas.microsoft.com/office/word/2018/wordml" xmlns:w16du="http://schemas.microsoft.com/office/word/2023/wordml/word16du" xmlns:w16sdtdh="http://schemas.microsoft.com/office/word/2020/wordml/sdtdatahash" xmlns:w16se="http://schemas.microsoft.com/office/word/2015/wordml/symex" xmlns:wpg="http://schemas.microsoft.com/office/word/2010/wordprocessingGroup" xmlns:wpi="http://schemas.microsoft.com/office/word/2010/wordprocessingInk" xmlns:wne="http://schemas.microsoft.com/office/word/2006/wordml" xmlns:wps="http://schemas.microsoft.com/office/word/2010/wordprocessingShape" mc:Ignorable="w14 w15 w16se w16cid w16 w16cex w16sdtdh w16du wp14">
+<w:footnotes xmlns:wpc="http://schemas.microsoft.com/office/word/2010/wordprocessingCanvas" xmlns:cx="http://schemas.microsoft.com/office/drawing/2014/chartex" xmlns:cx1="http://schemas.microsoft.com/office/drawing/2015/9/8/chartex" xmlns:cx2="http://schemas.microsoft.com/office/drawing/2015/10/21/chartex" xmlns:cx3="http://schemas.microsoft.com/office/drawing/2016/5/9/chartex" xmlns:cx4="http://schemas.microsoft.com/office/drawing/2016/5/10/chartex" xmlns:cx5="http://schemas.microsoft.com/office/drawing/2016/5/11/chartex" xmlns:cx6="http://schemas.microsoft.com/office/drawing/2016/5/12/chartex" xmlns:cx7="http://schemas.microsoft.com/office/drawing/2016/5/13/chartex" xmlns:cx8="http://schemas.microsoft.com/office/drawing/2016/5/14/chartex" xmlns:mc="http://schemas.openxmlformats.org/markup-compatibility/2006" xmlns:aink="http://schemas.microsoft.com/office/drawing/2016/ink" xmlns:am3d="http://schemas.microsoft.com/office/drawing/2017/model3d" xmlns:o="urn:schemas-microsoft-com:office:office" xmlns:oel="http://schemas.microsoft.com/office/2019/extlst" xmlns:r="http://schemas.openxmlformats.org/officeDocument/2006/relationships" xmlns:m="http://schemas.openxmlformats.org/officeDocument/2006/math" xmlns:v="urn:schemas-microsoft-com:vml" xmlns:wp14="http://schemas.microsoft.com/office/word/2010/wordprocessingDrawing" xmlns:wp="http://schemas.openxmlformats.org/drawingml/2006/wordprocessingDrawing" xmlns:w10="urn:schemas-microsoft-com:office:word" xmlns:w="http://schemas.openxmlformats.org/wordprocessingml/2006/main" xmlns:w14="http://schemas.microsoft.com/office/word/2010/wordml" xmlns:w15="http://schemas.microsoft.com/office/word/2012/wordml" xmlns:w16cex="http://schemas.microsoft.com/office/word/2018/wordml/cex" xmlns:w16cid="http://schemas.microsoft.com/office/word/2016/wordml/cid" xmlns:w16="http://schemas.microsoft.com/office/word/2018/wordml" xmlns:w16du="http://schemas.microsoft.com/office/word/2023/wordml/word16du" xmlns:w16sdtdh="http://schemas.microsoft.com/office/word/2020/wordml/sdtdatahash" xmlns:w16sdtfl="http://schemas.microsoft.com/office/word/2024/wordml/sdtformatlock" xmlns:w16se="http://schemas.microsoft.com/office/word/2015/wordml/symex" xmlns:wpg="http://schemas.microsoft.com/office/word/2010/wordprocessingGroup" xmlns:wpi="http://schemas.microsoft.com/office/word/2010/wordprocessingInk" xmlns:wne="http://schemas.microsoft.com/office/word/2006/wordml" xmlns:wps="http://schemas.microsoft.com/office/word/2010/wordprocessingShape" mc:Ignorable="w14 w15 w16se w16cid w16 w16cex w16sdtdh w16sdtfl w16du wp14">
   <w:footnote w:type="separator" w:id="-1">
     <w:p>
       <w:r>
@@ -930,6 +1013,7 @@
       <w:r>
         <w:rPr>
           <w:rStyle w:val="FootnoteReference"/>
+          <w:vertAlign w:val="baseline"/>
         </w:rPr>
         <w:footnoteRef/>
       </w:r>
@@ -942,12 +1026,9 @@
 </file>
 
 <file path=word/header1.xml><?xml version="1.0" encoding="utf-8"?>
-<w:hdr xmlns:wpc="http://schemas.microsoft.com/office/word/2010/wordprocessingCanvas" xmlns:cx="http://schemas.microsoft.com/office/drawing/2014/chartex" xmlns:cx1="http://schemas.microsoft.com/office/drawing/2015/9/8/chartex" xmlns:cx2="http://schemas.microsoft.com/office/drawing/2015/10/21/chartex" xmlns:cx3="http://schemas.microsoft.com/office/drawing/2016/5/9/chartex" xmlns:cx4="http://schemas.microsoft.com/office/drawing/2016/5/10/chartex" xmlns:cx5="http://schemas.microsoft.com/office/drawing/2016/5/11/chartex" xmlns:cx6="http://schemas.microsoft.com/office/drawing/2016/5/12/chartex" xmlns:cx7="http://schemas.microsoft.com/office/drawing/2016/5/13/chartex" xmlns:cx8="http://schemas.microsoft.com/office/drawing/2016/5/14/chartex" xmlns:mc="http://schemas.openxmlformats.org/markup-compatibility/2006" xmlns:aink="http://schemas.microsoft.com/office/drawing/2016/ink" xmlns:am3d="http://schemas.microsoft.com/office/drawing/2017/model3d" xmlns:o="urn:schemas-microsoft-com:office:office" xmlns:oel="http://schemas.microsoft.com/office/2019/extlst" xmlns:r="http://schemas.openxmlformats.org/officeDocument/2006/relationships" xmlns:m="http://schemas.openxmlformats.org/officeDocument/2006/math" xmlns:v="urn:schemas-microsoft-com:vml" xmlns:wp14="http://schemas.microsoft.com/office/word/2010/wordprocessingDrawing" xmlns:wp="http://schemas.openxmlformats.org/drawingml/2006/wordprocessingDrawing" xmlns:w10="urn:schemas-microsoft-com:office:word" xmlns:w="http://schemas.openxmlformats.org/wordprocessingml/2006/main" xmlns:w14="http://schemas.microsoft.com/office/word/2010/wordml" xmlns:w15="http://schemas.microsoft.com/office/word/2012/wordml" xmlns:w16cex="http://schemas.microsoft.com/office/word/2018/wordml/cex" xmlns:w16cid="http://schemas.microsoft.com/office/word/2016/wordml/cid" xmlns:w16="http://schemas.microsoft.com/office/word/2018/wordml" xmlns:w16du="http://schemas.microsoft.com/office/word/2023/wordml/word16du" xmlns:w16sdtdh="http://schemas.microsoft.com/office/word/2020/wordml/sdtdatahash" xmlns:w16se="http://schemas.microsoft.com/office/word/2015/wordml/symex" xmlns:wpg="http://schemas.microsoft.com/office/word/2010/wordprocessingGroup" xmlns:wpi="http://schemas.microsoft.com/office/word/2010/wordprocessingInk" xmlns:wne="http://schemas.microsoft.com/office/word/2006/wordml" xmlns:wps="http://schemas.microsoft.com/office/word/2010/wordprocessingShape" mc:Ignorable="w14 w15 w16se w16cid w16 w16cex w16sdtdh w16du wp14">
+<w:hdr xmlns:wpc="http://schemas.microsoft.com/office/word/2010/wordprocessingCanvas" xmlns:cx="http://schemas.microsoft.com/office/drawing/2014/chartex" xmlns:cx1="http://schemas.microsoft.com/office/drawing/2015/9/8/chartex" xmlns:cx2="http://schemas.microsoft.com/office/drawing/2015/10/21/chartex" xmlns:cx3="http://schemas.microsoft.com/office/drawing/2016/5/9/chartex" xmlns:cx4="http://schemas.microsoft.com/office/drawing/2016/5/10/chartex" xmlns:cx5="http://schemas.microsoft.com/office/drawing/2016/5/11/chartex" xmlns:cx6="http://schemas.microsoft.com/office/drawing/2016/5/12/chartex" xmlns:cx7="http://schemas.microsoft.com/office/drawing/2016/5/13/chartex" xmlns:cx8="http://schemas.microsoft.com/office/drawing/2016/5/14/chartex" xmlns:mc="http://schemas.openxmlformats.org/markup-compatibility/2006" xmlns:aink="http://schemas.microsoft.com/office/drawing/2016/ink" xmlns:am3d="http://schemas.microsoft.com/office/drawing/2017/model3d" xmlns:o="urn:schemas-microsoft-com:office:office" xmlns:oel="http://schemas.microsoft.com/office/2019/extlst" xmlns:r="http://schemas.openxmlformats.org/officeDocument/2006/relationships" xmlns:m="http://schemas.openxmlformats.org/officeDocument/2006/math" xmlns:v="urn:schemas-microsoft-com:vml" xmlns:wp14="http://schemas.microsoft.com/office/word/2010/wordprocessingDrawing" xmlns:wp="http://schemas.openxmlformats.org/drawingml/2006/wordprocessingDrawing" xmlns:w10="urn:schemas-microsoft-com:office:word" xmlns:w="http://schemas.openxmlformats.org/wordprocessingml/2006/main" xmlns:w14="http://schemas.microsoft.com/office/word/2010/wordml" xmlns:w15="http://schemas.microsoft.com/office/word/2012/wordml" xmlns:w16cex="http://schemas.microsoft.com/office/word/2018/wordml/cex" xmlns:w16cid="http://schemas.microsoft.com/office/word/2016/wordml/cid" xmlns:w16="http://schemas.microsoft.com/office/word/2018/wordml" xmlns:w16du="http://schemas.microsoft.com/office/word/2023/wordml/word16du" xmlns:w16sdtdh="http://schemas.microsoft.com/office/word/2020/wordml/sdtdatahash" xmlns:w16sdtfl="http://schemas.microsoft.com/office/word/2024/wordml/sdtformatlock" xmlns:w16se="http://schemas.microsoft.com/office/word/2015/wordml/symex" xmlns:wpg="http://schemas.microsoft.com/office/word/2010/wordprocessingGroup" xmlns:wpi="http://schemas.microsoft.com/office/word/2010/wordprocessingInk" xmlns:wne="http://schemas.microsoft.com/office/word/2006/wordml" xmlns:wps="http://schemas.microsoft.com/office/word/2010/wordprocessingShape" mc:Ignorable="w14 w15 w16se w16cid w16 w16cex w16sdtdh w16sdtfl w16du wp14">
   <w:sdt>
     <w:sdtPr>
-      <w:rPr>
-        <w:color w:val="7F7F7F" w:themeColor="text1" w:themeTint="80"/>
-      </w:rPr>
       <w:alias w:val="Title"/>
       <w:tag w:val=""/>
       <w:id w:val="1116400235"/>
@@ -961,15 +1042,9 @@
       <w:p>
         <w:pPr>
           <w:pStyle w:val="Header"/>
-          <w:jc w:val="right"/>
-          <w:rPr>
-            <w:color w:val="7F7F7F" w:themeColor="text1" w:themeTint="80"/>
-          </w:rPr>
+          <w:framePr w:wrap="around"/>
         </w:pPr>
         <w:r>
-          <w:rPr>
-            <w:color w:val="7F7F7F" w:themeColor="text1" w:themeTint="80"/>
-          </w:rPr>
           <w:t>Title</w:t>
         </w:r>
       </w:p>
@@ -978,142 +1053,15 @@
   <w:p>
     <w:pPr>
       <w:pStyle w:val="Header"/>
+      <w:framePr w:wrap="around"/>
     </w:pPr>
   </w:p>
 </w:hdr>
 </file>
 
 <file path=word/numbering.xml><?xml version="1.0" encoding="utf-8"?>
-<w:numbering xmlns:wpc="http://schemas.microsoft.com/office/word/2010/wordprocessingCanvas" xmlns:cx="http://schemas.microsoft.com/office/drawing/2014/chartex" xmlns:cx1="http://schemas.microsoft.com/office/drawing/2015/9/8/chartex" xmlns:cx2="http://schemas.microsoft.com/office/drawing/2015/10/21/chartex" xmlns:cx3="http://schemas.microsoft.com/office/drawing/2016/5/9/chartex" xmlns:cx4="http://schemas.microsoft.com/office/drawing/2016/5/10/chartex" xmlns:cx5="http://schemas.microsoft.com/office/drawing/2016/5/11/chartex" xmlns:cx6="http://schemas.microsoft.com/office/drawing/2016/5/12/chartex" xmlns:cx7="http://schemas.microsoft.com/office/drawing/2016/5/13/chartex" xmlns:cx8="http://schemas.microsoft.com/office/drawing/2016/5/14/chartex" xmlns:mc="http://schemas.openxmlformats.org/markup-compatibility/2006" xmlns:aink="http://schemas.microsoft.com/office/drawing/2016/ink" xmlns:am3d="http://schemas.microsoft.com/office/drawing/2017/model3d" xmlns:o="urn:schemas-microsoft-com:office:office" xmlns:oel="http://schemas.microsoft.com/office/2019/extlst" xmlns:r="http://schemas.openxmlformats.org/officeDocument/2006/relationships" xmlns:m="http://schemas.openxmlformats.org/officeDocument/2006/math" xmlns:v="urn:schemas-microsoft-com:vml" xmlns:wp14="http://schemas.microsoft.com/office/word/2010/wordprocessingDrawing" xmlns:wp="http://schemas.openxmlformats.org/drawingml/2006/wordprocessingDrawing" xmlns:w10="urn:schemas-microsoft-com:office:word" xmlns:w="http://schemas.openxmlformats.org/wordprocessingml/2006/main" xmlns:w14="http://schemas.microsoft.com/office/word/2010/wordml" xmlns:w15="http://schemas.microsoft.com/office/word/2012/wordml" xmlns:w16cex="http://schemas.microsoft.com/office/word/2018/wordml/cex" xmlns:w16cid="http://schemas.microsoft.com/office/word/2016/wordml/cid" xmlns:w16="http://schemas.microsoft.com/office/word/2018/wordml" xmlns:w16du="http://schemas.microsoft.com/office/word/2023/wordml/word16du" xmlns:w16sdtdh="http://schemas.microsoft.com/office/word/2020/wordml/sdtdatahash" xmlns:w16se="http://schemas.microsoft.com/office/word/2015/wordml/symex" xmlns:wpg="http://schemas.microsoft.com/office/word/2010/wordprocessingGroup" xmlns:wpi="http://schemas.microsoft.com/office/word/2010/wordprocessingInk" xmlns:wne="http://schemas.microsoft.com/office/word/2006/wordml" xmlns:wps="http://schemas.microsoft.com/office/word/2010/wordprocessingShape" mc:Ignorable="w14 w15 w16se w16cid w16 w16cex w16sdtdh w16du wp14">
+<w:numbering xmlns:wpc="http://schemas.microsoft.com/office/word/2010/wordprocessingCanvas" xmlns:cx="http://schemas.microsoft.com/office/drawing/2014/chartex" xmlns:cx1="http://schemas.microsoft.com/office/drawing/2015/9/8/chartex" xmlns:cx2="http://schemas.microsoft.com/office/drawing/2015/10/21/chartex" xmlns:cx3="http://schemas.microsoft.com/office/drawing/2016/5/9/chartex" xmlns:cx4="http://schemas.microsoft.com/office/drawing/2016/5/10/chartex" xmlns:cx5="http://schemas.microsoft.com/office/drawing/2016/5/11/chartex" xmlns:cx6="http://schemas.microsoft.com/office/drawing/2016/5/12/chartex" xmlns:cx7="http://schemas.microsoft.com/office/drawing/2016/5/13/chartex" xmlns:cx8="http://schemas.microsoft.com/office/drawing/2016/5/14/chartex" xmlns:mc="http://schemas.openxmlformats.org/markup-compatibility/2006" xmlns:aink="http://schemas.microsoft.com/office/drawing/2016/ink" xmlns:am3d="http://schemas.microsoft.com/office/drawing/2017/model3d" xmlns:o="urn:schemas-microsoft-com:office:office" xmlns:oel="http://schemas.microsoft.com/office/2019/extlst" xmlns:r="http://schemas.openxmlformats.org/officeDocument/2006/relationships" xmlns:m="http://schemas.openxmlformats.org/officeDocument/2006/math" xmlns:v="urn:schemas-microsoft-com:vml" xmlns:wp14="http://schemas.microsoft.com/office/word/2010/wordprocessingDrawing" xmlns:wp="http://schemas.openxmlformats.org/drawingml/2006/wordprocessingDrawing" xmlns:w10="urn:schemas-microsoft-com:office:word" xmlns:w="http://schemas.openxmlformats.org/wordprocessingml/2006/main" xmlns:w14="http://schemas.microsoft.com/office/word/2010/wordml" xmlns:w15="http://schemas.microsoft.com/office/word/2012/wordml" xmlns:w16cex="http://schemas.microsoft.com/office/word/2018/wordml/cex" xmlns:w16cid="http://schemas.microsoft.com/office/word/2016/wordml/cid" xmlns:w16="http://schemas.microsoft.com/office/word/2018/wordml" xmlns:w16du="http://schemas.microsoft.com/office/word/2023/wordml/word16du" xmlns:w16sdtdh="http://schemas.microsoft.com/office/word/2020/wordml/sdtdatahash" xmlns:w16sdtfl="http://schemas.microsoft.com/office/word/2024/wordml/sdtformatlock" xmlns:w16se="http://schemas.microsoft.com/office/word/2015/wordml/symex" xmlns:wpg="http://schemas.microsoft.com/office/word/2010/wordprocessingGroup" xmlns:wpi="http://schemas.microsoft.com/office/word/2010/wordprocessingInk" xmlns:wne="http://schemas.microsoft.com/office/word/2006/wordml" xmlns:wps="http://schemas.microsoft.com/office/word/2010/wordprocessingShape" mc:Ignorable="w14 w15 w16se w16cid w16 w16cex w16sdtdh w16sdtfl w16du wp14">
   <w:abstractNum w:abstractNumId="0" w15:restartNumberingAfterBreak="0">
-    <w:nsid w:val="FFFFFF7C"/>
-    <w:multiLevelType w:val="singleLevel"/>
-    <w:tmpl w:val="2A22A09E"/>
-    <w:lvl w:ilvl="0">
-      <w:start w:val="1"/>
-      <w:numFmt w:val="decimal"/>
-      <w:lvlText w:val="%1."/>
-      <w:lvlJc w:val="left"/>
-      <w:pPr>
-        <w:tabs>
-          <w:tab w:val="num" w:pos="1492"/>
-        </w:tabs>
-        <w:ind w:left="1492" w:hanging="360"/>
-      </w:pPr>
-    </w:lvl>
-  </w:abstractNum>
-  <w:abstractNum w:abstractNumId="1" w15:restartNumberingAfterBreak="0">
-    <w:nsid w:val="FFFFFF7D"/>
-    <w:multiLevelType w:val="singleLevel"/>
-    <w:tmpl w:val="D97E4F24"/>
-    <w:lvl w:ilvl="0">
-      <w:start w:val="1"/>
-      <w:numFmt w:val="decimal"/>
-      <w:lvlText w:val="%1."/>
-      <w:lvlJc w:val="left"/>
-      <w:pPr>
-        <w:tabs>
-          <w:tab w:val="num" w:pos="1209"/>
-        </w:tabs>
-        <w:ind w:left="1209" w:hanging="360"/>
-      </w:pPr>
-    </w:lvl>
-  </w:abstractNum>
-  <w:abstractNum w:abstractNumId="2" w15:restartNumberingAfterBreak="0">
-    <w:nsid w:val="FFFFFF7E"/>
-    <w:multiLevelType w:val="singleLevel"/>
-    <w:tmpl w:val="1936AA3E"/>
-    <w:lvl w:ilvl="0">
-      <w:start w:val="1"/>
-      <w:numFmt w:val="decimal"/>
-      <w:lvlText w:val="%1."/>
-      <w:lvlJc w:val="left"/>
-      <w:pPr>
-        <w:tabs>
-          <w:tab w:val="num" w:pos="926"/>
-        </w:tabs>
-        <w:ind w:left="926" w:hanging="360"/>
-      </w:pPr>
-    </w:lvl>
-  </w:abstractNum>
-  <w:abstractNum w:abstractNumId="3" w15:restartNumberingAfterBreak="0">
-    <w:nsid w:val="FFFFFF7F"/>
-    <w:multiLevelType w:val="singleLevel"/>
-    <w:tmpl w:val="9D30C876"/>
-    <w:lvl w:ilvl="0">
-      <w:start w:val="1"/>
-      <w:numFmt w:val="decimal"/>
-      <w:lvlText w:val="%1."/>
-      <w:lvlJc w:val="left"/>
-      <w:pPr>
-        <w:tabs>
-          <w:tab w:val="num" w:pos="643"/>
-        </w:tabs>
-        <w:ind w:left="643" w:hanging="360"/>
-      </w:pPr>
-    </w:lvl>
-  </w:abstractNum>
-  <w:abstractNum w:abstractNumId="4" w15:restartNumberingAfterBreak="0">
-    <w:nsid w:val="FFFFFF80"/>
-    <w:multiLevelType w:val="singleLevel"/>
-    <w:tmpl w:val="34DC30E0"/>
-    <w:lvl w:ilvl="0">
-      <w:start w:val="1"/>
-      <w:numFmt w:val="bullet"/>
-      <w:lvlText w:val=""/>
-      <w:lvlJc w:val="left"/>
-      <w:pPr>
-        <w:tabs>
-          <w:tab w:val="num" w:pos="1492"/>
-        </w:tabs>
-        <w:ind w:left="1492" w:hanging="360"/>
-      </w:pPr>
-      <w:rPr>
-        <w:rFonts w:ascii="Symbol" w:hAnsi="Symbol" w:hint="default"/>
-      </w:rPr>
-    </w:lvl>
-  </w:abstractNum>
-  <w:abstractNum w:abstractNumId="5" w15:restartNumberingAfterBreak="0">
-    <w:nsid w:val="FFFFFF81"/>
-    <w:multiLevelType w:val="singleLevel"/>
-    <w:tmpl w:val="47166CA8"/>
-    <w:lvl w:ilvl="0">
-      <w:start w:val="1"/>
-      <w:numFmt w:val="bullet"/>
-      <w:lvlText w:val=""/>
-      <w:lvlJc w:val="left"/>
-      <w:pPr>
-        <w:tabs>
-          <w:tab w:val="num" w:pos="1209"/>
-        </w:tabs>
-        <w:ind w:left="1209" w:hanging="360"/>
-      </w:pPr>
-      <w:rPr>
-        <w:rFonts w:ascii="Symbol" w:hAnsi="Symbol" w:hint="default"/>
-      </w:rPr>
-    </w:lvl>
-  </w:abstractNum>
-  <w:abstractNum w:abstractNumId="6" w15:restartNumberingAfterBreak="0">
-    <w:nsid w:val="FFFFFF82"/>
-    <w:multiLevelType w:val="singleLevel"/>
-    <w:tmpl w:val="8012AA98"/>
-    <w:lvl w:ilvl="0">
-      <w:start w:val="1"/>
-      <w:numFmt w:val="bullet"/>
-      <w:lvlText w:val=""/>
-      <w:lvlJc w:val="left"/>
-      <w:pPr>
-        <w:tabs>
-          <w:tab w:val="num" w:pos="926"/>
-        </w:tabs>
-        <w:ind w:left="926" w:hanging="360"/>
-      </w:pPr>
-      <w:rPr>
-        <w:rFonts w:ascii="Symbol" w:hAnsi="Symbol" w:hint="default"/>
-      </w:rPr>
-    </w:lvl>
-  </w:abstractNum>
-  <w:abstractNum w:abstractNumId="7" w15:restartNumberingAfterBreak="0">
     <w:nsid w:val="FFFFFF83"/>
     <w:multiLevelType w:val="singleLevel"/>
     <w:tmpl w:val="0792EB96"/>
@@ -1131,24 +1079,7 @@
       </w:rPr>
     </w:lvl>
   </w:abstractNum>
-  <w:abstractNum w:abstractNumId="8" w15:restartNumberingAfterBreak="0">
-    <w:nsid w:val="FFFFFF88"/>
-    <w:multiLevelType w:val="singleLevel"/>
-    <w:tmpl w:val="94BEE5A6"/>
-    <w:lvl w:ilvl="0">
-      <w:start w:val="1"/>
-      <w:numFmt w:val="decimal"/>
-      <w:lvlText w:val="%1."/>
-      <w:lvlJc w:val="left"/>
-      <w:pPr>
-        <w:tabs>
-          <w:tab w:val="num" w:pos="360"/>
-        </w:tabs>
-        <w:ind w:left="360" w:hanging="360"/>
-      </w:pPr>
-    </w:lvl>
-  </w:abstractNum>
-  <w:abstractNum w:abstractNumId="9" w15:restartNumberingAfterBreak="0">
+  <w:abstractNum w:abstractNumId="1" w15:restartNumberingAfterBreak="0">
     <w:nsid w:val="FFFFFF89"/>
     <w:multiLevelType w:val="singleLevel"/>
     <w:tmpl w:val="9714592A"/>
@@ -1166,230 +1097,14 @@
       </w:rPr>
     </w:lvl>
   </w:abstractNum>
-  <w:abstractNum w:abstractNumId="10" w15:restartNumberingAfterBreak="0">
-    <w:nsid w:val="170CD2DE"/>
-    <w:multiLevelType w:val="multilevel"/>
-    <w:tmpl w:val="1524846E"/>
-    <w:lvl w:ilvl="0">
-      <w:numFmt w:val="bullet"/>
-      <w:lvlText w:val=" "/>
-      <w:lvlJc w:val="left"/>
-      <w:pPr>
-        <w:tabs>
-          <w:tab w:val="num" w:pos="0"/>
-        </w:tabs>
-        <w:ind w:left="480" w:hanging="480"/>
-      </w:pPr>
-    </w:lvl>
-    <w:lvl w:ilvl="1">
-      <w:numFmt w:val="bullet"/>
-      <w:lvlText w:val=" "/>
-      <w:lvlJc w:val="left"/>
-      <w:pPr>
-        <w:tabs>
-          <w:tab w:val="num" w:pos="720"/>
-        </w:tabs>
-        <w:ind w:left="1200" w:hanging="480"/>
-      </w:pPr>
-    </w:lvl>
-    <w:lvl w:ilvl="2">
-      <w:numFmt w:val="bullet"/>
-      <w:lvlText w:val=" "/>
-      <w:lvlJc w:val="left"/>
-      <w:pPr>
-        <w:tabs>
-          <w:tab w:val="num" w:pos="1440"/>
-        </w:tabs>
-        <w:ind w:left="1920" w:hanging="480"/>
-      </w:pPr>
-    </w:lvl>
-    <w:lvl w:ilvl="3">
-      <w:numFmt w:val="bullet"/>
-      <w:lvlText w:val=" "/>
-      <w:lvlJc w:val="left"/>
-      <w:pPr>
-        <w:tabs>
-          <w:tab w:val="num" w:pos="2160"/>
-        </w:tabs>
-        <w:ind w:left="2640" w:hanging="480"/>
-      </w:pPr>
-    </w:lvl>
-    <w:lvl w:ilvl="4">
-      <w:numFmt w:val="bullet"/>
-      <w:lvlText w:val=" "/>
-      <w:lvlJc w:val="left"/>
-      <w:pPr>
-        <w:tabs>
-          <w:tab w:val="num" w:pos="2880"/>
-        </w:tabs>
-        <w:ind w:left="3360" w:hanging="480"/>
-      </w:pPr>
-    </w:lvl>
-    <w:lvl w:ilvl="5">
-      <w:numFmt w:val="bullet"/>
-      <w:lvlText w:val=" "/>
-      <w:lvlJc w:val="left"/>
-      <w:pPr>
-        <w:tabs>
-          <w:tab w:val="num" w:pos="3600"/>
-        </w:tabs>
-        <w:ind w:left="4080" w:hanging="480"/>
-      </w:pPr>
-    </w:lvl>
-    <w:lvl w:ilvl="6">
-      <w:numFmt w:val="bullet"/>
-      <w:lvlText w:val=" "/>
-      <w:lvlJc w:val="left"/>
-      <w:pPr>
-        <w:tabs>
-          <w:tab w:val="num" w:pos="4320"/>
-        </w:tabs>
-        <w:ind w:left="4800" w:hanging="480"/>
-      </w:pPr>
-    </w:lvl>
-    <w:lvl w:ilvl="7">
-      <w:numFmt w:val="bullet"/>
-      <w:lvlText w:val=" "/>
-      <w:lvlJc w:val="left"/>
-      <w:pPr>
-        <w:tabs>
-          <w:tab w:val="num" w:pos="5040"/>
-        </w:tabs>
-        <w:ind w:left="5520" w:hanging="480"/>
-      </w:pPr>
-    </w:lvl>
-    <w:lvl w:ilvl="8">
-      <w:numFmt w:val="bullet"/>
-      <w:lvlText w:val=" "/>
-      <w:lvlJc w:val="left"/>
-      <w:pPr>
-        <w:tabs>
-          <w:tab w:val="num" w:pos="5760"/>
-        </w:tabs>
-        <w:ind w:left="6240" w:hanging="480"/>
-      </w:pPr>
-    </w:lvl>
-  </w:abstractNum>
-  <w:abstractNum w:abstractNumId="11" w15:restartNumberingAfterBreak="0">
-    <w:nsid w:val="26AB22A5"/>
+  <w:abstractNum w:abstractNumId="2" w15:restartNumberingAfterBreak="0">
+    <w:nsid w:val="54DB0BE3"/>
     <w:multiLevelType w:val="hybridMultilevel"/>
-    <w:tmpl w:val="AFF0244E"/>
-    <w:lvl w:ilvl="0" w:tplc="08090001">
+    <w:tmpl w:val="6D827062"/>
+    <w:lvl w:ilvl="0" w:tplc="E2BAA71C">
       <w:start w:val="1"/>
       <w:numFmt w:val="bullet"/>
-      <w:lvlText w:val=""/>
-      <w:lvlJc w:val="left"/>
-      <w:pPr>
-        <w:ind w:left="720" w:hanging="360"/>
-      </w:pPr>
-      <w:rPr>
-        <w:rFonts w:ascii="Symbol" w:hAnsi="Symbol" w:hint="default"/>
-      </w:rPr>
-    </w:lvl>
-    <w:lvl w:ilvl="1" w:tplc="08090003" w:tentative="1">
-      <w:start w:val="1"/>
-      <w:numFmt w:val="bullet"/>
-      <w:lvlText w:val="o"/>
-      <w:lvlJc w:val="left"/>
-      <w:pPr>
-        <w:ind w:left="1440" w:hanging="360"/>
-      </w:pPr>
-      <w:rPr>
-        <w:rFonts w:ascii="Courier New" w:hAnsi="Courier New" w:hint="default"/>
-      </w:rPr>
-    </w:lvl>
-    <w:lvl w:ilvl="2" w:tplc="08090005" w:tentative="1">
-      <w:start w:val="1"/>
-      <w:numFmt w:val="bullet"/>
-      <w:lvlText w:val=""/>
-      <w:lvlJc w:val="left"/>
-      <w:pPr>
-        <w:ind w:left="2160" w:hanging="360"/>
-      </w:pPr>
-      <w:rPr>
-        <w:rFonts w:ascii="Wingdings" w:hAnsi="Wingdings" w:hint="default"/>
-      </w:rPr>
-    </w:lvl>
-    <w:lvl w:ilvl="3" w:tplc="08090001" w:tentative="1">
-      <w:start w:val="1"/>
-      <w:numFmt w:val="bullet"/>
-      <w:lvlText w:val=""/>
-      <w:lvlJc w:val="left"/>
-      <w:pPr>
-        <w:ind w:left="2880" w:hanging="360"/>
-      </w:pPr>
-      <w:rPr>
-        <w:rFonts w:ascii="Symbol" w:hAnsi="Symbol" w:hint="default"/>
-      </w:rPr>
-    </w:lvl>
-    <w:lvl w:ilvl="4" w:tplc="08090003" w:tentative="1">
-      <w:start w:val="1"/>
-      <w:numFmt w:val="bullet"/>
-      <w:lvlText w:val="o"/>
-      <w:lvlJc w:val="left"/>
-      <w:pPr>
-        <w:ind w:left="3600" w:hanging="360"/>
-      </w:pPr>
-      <w:rPr>
-        <w:rFonts w:ascii="Courier New" w:hAnsi="Courier New" w:hint="default"/>
-      </w:rPr>
-    </w:lvl>
-    <w:lvl w:ilvl="5" w:tplc="08090005" w:tentative="1">
-      <w:start w:val="1"/>
-      <w:numFmt w:val="bullet"/>
-      <w:lvlText w:val=""/>
-      <w:lvlJc w:val="left"/>
-      <w:pPr>
-        <w:ind w:left="4320" w:hanging="360"/>
-      </w:pPr>
-      <w:rPr>
-        <w:rFonts w:ascii="Wingdings" w:hAnsi="Wingdings" w:hint="default"/>
-      </w:rPr>
-    </w:lvl>
-    <w:lvl w:ilvl="6" w:tplc="08090001" w:tentative="1">
-      <w:start w:val="1"/>
-      <w:numFmt w:val="bullet"/>
-      <w:lvlText w:val=""/>
-      <w:lvlJc w:val="left"/>
-      <w:pPr>
-        <w:ind w:left="5040" w:hanging="360"/>
-      </w:pPr>
-      <w:rPr>
-        <w:rFonts w:ascii="Symbol" w:hAnsi="Symbol" w:hint="default"/>
-      </w:rPr>
-    </w:lvl>
-    <w:lvl w:ilvl="7" w:tplc="08090003" w:tentative="1">
-      <w:start w:val="1"/>
-      <w:numFmt w:val="bullet"/>
-      <w:lvlText w:val="o"/>
-      <w:lvlJc w:val="left"/>
-      <w:pPr>
-        <w:ind w:left="5760" w:hanging="360"/>
-      </w:pPr>
-      <w:rPr>
-        <w:rFonts w:ascii="Courier New" w:hAnsi="Courier New" w:hint="default"/>
-      </w:rPr>
-    </w:lvl>
-    <w:lvl w:ilvl="8" w:tplc="08090005" w:tentative="1">
-      <w:start w:val="1"/>
-      <w:numFmt w:val="bullet"/>
-      <w:lvlText w:val=""/>
-      <w:lvlJc w:val="left"/>
-      <w:pPr>
-        <w:ind w:left="6480" w:hanging="360"/>
-      </w:pPr>
-      <w:rPr>
-        <w:rFonts w:ascii="Wingdings" w:hAnsi="Wingdings" w:hint="default"/>
-      </w:rPr>
-    </w:lvl>
-  </w:abstractNum>
-  <w:abstractNum w:abstractNumId="12" w15:restartNumberingAfterBreak="0">
-    <w:nsid w:val="54DB0BE3"/>
-    <w:multiLevelType w:val="hybridMultilevel"/>
-    <w:tmpl w:val="71B46F7A"/>
-    <w:lvl w:ilvl="0" w:tplc="FC3057AE">
-      <w:start w:val="1"/>
-      <w:numFmt w:val="bullet"/>
+      <w:pStyle w:val="ListParagraph"/>
       <w:lvlText w:val="o"/>
       <w:lvlJc w:val="left"/>
       <w:pPr>
@@ -1496,380 +1211,21 @@
       </w:rPr>
     </w:lvl>
   </w:abstractNum>
-  <w:num w:numId="1" w16cid:durableId="546576048">
-    <w:abstractNumId w:val="10"/>
-  </w:num>
-  <w:num w:numId="2" w16cid:durableId="1435780726">
+  <w:num w:numId="1" w16cid:durableId="1785999093">
     <w:abstractNumId w:val="0"/>
   </w:num>
-  <w:num w:numId="3" w16cid:durableId="1396507003">
+  <w:num w:numId="2" w16cid:durableId="2005233383">
     <w:abstractNumId w:val="1"/>
   </w:num>
-  <w:num w:numId="4" w16cid:durableId="257448859">
+  <w:num w:numId="3" w16cid:durableId="796678675">
     <w:abstractNumId w:val="2"/>
   </w:num>
-  <w:num w:numId="5" w16cid:durableId="1470828037">
-    <w:abstractNumId w:val="3"/>
-  </w:num>
-  <w:num w:numId="6" w16cid:durableId="68888956">
-    <w:abstractNumId w:val="8"/>
-  </w:num>
-  <w:num w:numId="7" w16cid:durableId="1060832693">
-    <w:abstractNumId w:val="4"/>
-  </w:num>
-  <w:num w:numId="8" w16cid:durableId="1061710292">
-    <w:abstractNumId w:val="5"/>
-  </w:num>
-  <w:num w:numId="9" w16cid:durableId="1786191827">
-    <w:abstractNumId w:val="6"/>
-  </w:num>
-  <w:num w:numId="10" w16cid:durableId="1785999093">
-    <w:abstractNumId w:val="7"/>
-  </w:num>
-  <w:num w:numId="11" w16cid:durableId="2005233383">
-    <w:abstractNumId w:val="9"/>
-  </w:num>
-  <w:num w:numId="12" w16cid:durableId="1239092939">
-    <w:abstractNumId w:val="0"/>
-  </w:num>
-  <w:num w:numId="13" w16cid:durableId="1085685770">
-    <w:abstractNumId w:val="1"/>
-  </w:num>
-  <w:num w:numId="14" w16cid:durableId="1557740079">
-    <w:abstractNumId w:val="2"/>
-  </w:num>
-  <w:num w:numId="15" w16cid:durableId="963317342">
-    <w:abstractNumId w:val="3"/>
-  </w:num>
-  <w:num w:numId="16" w16cid:durableId="1714427985">
-    <w:abstractNumId w:val="8"/>
-  </w:num>
-  <w:num w:numId="17" w16cid:durableId="1974865840">
-    <w:abstractNumId w:val="4"/>
-  </w:num>
-  <w:num w:numId="18" w16cid:durableId="1001466032">
-    <w:abstractNumId w:val="5"/>
-  </w:num>
-  <w:num w:numId="19" w16cid:durableId="1277639479">
-    <w:abstractNumId w:val="6"/>
-  </w:num>
-  <w:num w:numId="20" w16cid:durableId="1662583207">
-    <w:abstractNumId w:val="7"/>
-  </w:num>
-  <w:num w:numId="21" w16cid:durableId="1166363212">
-    <w:abstractNumId w:val="9"/>
-  </w:num>
-  <w:num w:numId="22" w16cid:durableId="1787140">
-    <w:abstractNumId w:val="0"/>
-  </w:num>
-  <w:num w:numId="23" w16cid:durableId="2072658541">
-    <w:abstractNumId w:val="1"/>
-  </w:num>
-  <w:num w:numId="24" w16cid:durableId="402147981">
-    <w:abstractNumId w:val="2"/>
-  </w:num>
-  <w:num w:numId="25" w16cid:durableId="1237016787">
-    <w:abstractNumId w:val="3"/>
-  </w:num>
-  <w:num w:numId="26" w16cid:durableId="1959797699">
-    <w:abstractNumId w:val="8"/>
-  </w:num>
-  <w:num w:numId="27" w16cid:durableId="616719641">
-    <w:abstractNumId w:val="4"/>
-  </w:num>
-  <w:num w:numId="28" w16cid:durableId="738863687">
-    <w:abstractNumId w:val="5"/>
-  </w:num>
-  <w:num w:numId="29" w16cid:durableId="1378823061">
-    <w:abstractNumId w:val="6"/>
-  </w:num>
-  <w:num w:numId="30" w16cid:durableId="267664076">
-    <w:abstractNumId w:val="7"/>
-  </w:num>
-  <w:num w:numId="31" w16cid:durableId="1780222983">
-    <w:abstractNumId w:val="9"/>
-  </w:num>
-  <w:num w:numId="32" w16cid:durableId="1943565854">
-    <w:abstractNumId w:val="0"/>
-  </w:num>
-  <w:num w:numId="33" w16cid:durableId="1566455830">
-    <w:abstractNumId w:val="1"/>
-  </w:num>
-  <w:num w:numId="34" w16cid:durableId="1107043497">
-    <w:abstractNumId w:val="2"/>
-  </w:num>
-  <w:num w:numId="35" w16cid:durableId="822350117">
-    <w:abstractNumId w:val="3"/>
-  </w:num>
-  <w:num w:numId="36" w16cid:durableId="436750292">
-    <w:abstractNumId w:val="8"/>
-  </w:num>
-  <w:num w:numId="37" w16cid:durableId="1712268190">
-    <w:abstractNumId w:val="4"/>
-  </w:num>
-  <w:num w:numId="38" w16cid:durableId="1872262333">
-    <w:abstractNumId w:val="5"/>
-  </w:num>
-  <w:num w:numId="39" w16cid:durableId="774789083">
-    <w:abstractNumId w:val="6"/>
-  </w:num>
-  <w:num w:numId="40" w16cid:durableId="1703939047">
-    <w:abstractNumId w:val="7"/>
-  </w:num>
-  <w:num w:numId="41" w16cid:durableId="16279755">
-    <w:abstractNumId w:val="9"/>
-  </w:num>
-  <w:num w:numId="42" w16cid:durableId="1833712061">
-    <w:abstractNumId w:val="0"/>
-  </w:num>
-  <w:num w:numId="43" w16cid:durableId="1963609424">
-    <w:abstractNumId w:val="1"/>
-  </w:num>
-  <w:num w:numId="44" w16cid:durableId="19821916">
-    <w:abstractNumId w:val="2"/>
-  </w:num>
-  <w:num w:numId="45" w16cid:durableId="1467507024">
-    <w:abstractNumId w:val="3"/>
-  </w:num>
-  <w:num w:numId="46" w16cid:durableId="36979322">
-    <w:abstractNumId w:val="8"/>
-  </w:num>
-  <w:num w:numId="47" w16cid:durableId="1277516186">
-    <w:abstractNumId w:val="4"/>
-  </w:num>
-  <w:num w:numId="48" w16cid:durableId="1439137562">
-    <w:abstractNumId w:val="5"/>
-  </w:num>
-  <w:num w:numId="49" w16cid:durableId="844829081">
-    <w:abstractNumId w:val="6"/>
-  </w:num>
-  <w:num w:numId="50" w16cid:durableId="808480072">
-    <w:abstractNumId w:val="7"/>
-  </w:num>
-  <w:num w:numId="51" w16cid:durableId="1582326021">
-    <w:abstractNumId w:val="9"/>
-  </w:num>
-  <w:num w:numId="52" w16cid:durableId="390689815">
-    <w:abstractNumId w:val="0"/>
-  </w:num>
-  <w:num w:numId="53" w16cid:durableId="319583476">
-    <w:abstractNumId w:val="1"/>
-  </w:num>
-  <w:num w:numId="54" w16cid:durableId="1702973257">
-    <w:abstractNumId w:val="2"/>
-  </w:num>
-  <w:num w:numId="55" w16cid:durableId="1599827459">
-    <w:abstractNumId w:val="3"/>
-  </w:num>
-  <w:num w:numId="56" w16cid:durableId="1958484434">
-    <w:abstractNumId w:val="8"/>
-  </w:num>
-  <w:num w:numId="57" w16cid:durableId="767117578">
-    <w:abstractNumId w:val="4"/>
-  </w:num>
-  <w:num w:numId="58" w16cid:durableId="1452019371">
-    <w:abstractNumId w:val="5"/>
-  </w:num>
-  <w:num w:numId="59" w16cid:durableId="1016494100">
-    <w:abstractNumId w:val="6"/>
-  </w:num>
-  <w:num w:numId="60" w16cid:durableId="1447458963">
-    <w:abstractNumId w:val="7"/>
-  </w:num>
-  <w:num w:numId="61" w16cid:durableId="219636143">
-    <w:abstractNumId w:val="9"/>
-  </w:num>
-  <w:num w:numId="62" w16cid:durableId="1422484365">
-    <w:abstractNumId w:val="0"/>
-  </w:num>
-  <w:num w:numId="63" w16cid:durableId="1494487506">
-    <w:abstractNumId w:val="1"/>
-  </w:num>
-  <w:num w:numId="64" w16cid:durableId="2106224323">
-    <w:abstractNumId w:val="2"/>
-  </w:num>
-  <w:num w:numId="65" w16cid:durableId="136801183">
-    <w:abstractNumId w:val="3"/>
-  </w:num>
-  <w:num w:numId="66" w16cid:durableId="2025356597">
-    <w:abstractNumId w:val="8"/>
-  </w:num>
-  <w:num w:numId="67" w16cid:durableId="1319993152">
-    <w:abstractNumId w:val="4"/>
-  </w:num>
-  <w:num w:numId="68" w16cid:durableId="330791887">
-    <w:abstractNumId w:val="5"/>
-  </w:num>
-  <w:num w:numId="69" w16cid:durableId="1475370150">
-    <w:abstractNumId w:val="6"/>
-  </w:num>
-  <w:num w:numId="70" w16cid:durableId="222909427">
-    <w:abstractNumId w:val="7"/>
-  </w:num>
-  <w:num w:numId="71" w16cid:durableId="304628207">
-    <w:abstractNumId w:val="9"/>
-  </w:num>
-  <w:num w:numId="72" w16cid:durableId="1531532987">
-    <w:abstractNumId w:val="0"/>
-  </w:num>
-  <w:num w:numId="73" w16cid:durableId="1993288168">
-    <w:abstractNumId w:val="1"/>
-  </w:num>
-  <w:num w:numId="74" w16cid:durableId="1954508815">
-    <w:abstractNumId w:val="2"/>
-  </w:num>
-  <w:num w:numId="75" w16cid:durableId="1474519934">
-    <w:abstractNumId w:val="3"/>
-  </w:num>
-  <w:num w:numId="76" w16cid:durableId="379480694">
-    <w:abstractNumId w:val="8"/>
-  </w:num>
-  <w:num w:numId="77" w16cid:durableId="649482168">
-    <w:abstractNumId w:val="4"/>
-  </w:num>
-  <w:num w:numId="78" w16cid:durableId="1794402045">
-    <w:abstractNumId w:val="5"/>
-  </w:num>
-  <w:num w:numId="79" w16cid:durableId="2100133045">
-    <w:abstractNumId w:val="6"/>
-  </w:num>
-  <w:num w:numId="80" w16cid:durableId="1933463958">
-    <w:abstractNumId w:val="7"/>
-  </w:num>
-  <w:num w:numId="81" w16cid:durableId="1425305461">
-    <w:abstractNumId w:val="9"/>
-  </w:num>
-  <w:num w:numId="82" w16cid:durableId="1851288291">
-    <w:abstractNumId w:val="0"/>
-  </w:num>
-  <w:num w:numId="83" w16cid:durableId="1384207595">
-    <w:abstractNumId w:val="1"/>
-  </w:num>
-  <w:num w:numId="84" w16cid:durableId="489951596">
-    <w:abstractNumId w:val="2"/>
-  </w:num>
-  <w:num w:numId="85" w16cid:durableId="2037073952">
-    <w:abstractNumId w:val="3"/>
-  </w:num>
-  <w:num w:numId="86" w16cid:durableId="1706755216">
-    <w:abstractNumId w:val="8"/>
-  </w:num>
-  <w:num w:numId="87" w16cid:durableId="332996971">
-    <w:abstractNumId w:val="4"/>
-  </w:num>
-  <w:num w:numId="88" w16cid:durableId="860557314">
-    <w:abstractNumId w:val="5"/>
-  </w:num>
-  <w:num w:numId="89" w16cid:durableId="808088673">
-    <w:abstractNumId w:val="6"/>
-  </w:num>
-  <w:num w:numId="90" w16cid:durableId="196700016">
-    <w:abstractNumId w:val="7"/>
-  </w:num>
-  <w:num w:numId="91" w16cid:durableId="540672779">
-    <w:abstractNumId w:val="9"/>
-  </w:num>
-  <w:num w:numId="92" w16cid:durableId="1791168087">
-    <w:abstractNumId w:val="0"/>
-  </w:num>
-  <w:num w:numId="93" w16cid:durableId="297805212">
-    <w:abstractNumId w:val="1"/>
-  </w:num>
-  <w:num w:numId="94" w16cid:durableId="402870037">
-    <w:abstractNumId w:val="2"/>
-  </w:num>
-  <w:num w:numId="95" w16cid:durableId="820272685">
-    <w:abstractNumId w:val="3"/>
-  </w:num>
-  <w:num w:numId="96" w16cid:durableId="1318806120">
-    <w:abstractNumId w:val="8"/>
-  </w:num>
-  <w:num w:numId="97" w16cid:durableId="1338075602">
-    <w:abstractNumId w:val="4"/>
-  </w:num>
-  <w:num w:numId="98" w16cid:durableId="787818067">
-    <w:abstractNumId w:val="5"/>
-  </w:num>
-  <w:num w:numId="99" w16cid:durableId="1270236133">
-    <w:abstractNumId w:val="6"/>
-  </w:num>
-  <w:num w:numId="100" w16cid:durableId="771122526">
-    <w:abstractNumId w:val="7"/>
-  </w:num>
-  <w:num w:numId="101" w16cid:durableId="1967547110">
-    <w:abstractNumId w:val="9"/>
-  </w:num>
-  <w:num w:numId="102" w16cid:durableId="24605631">
-    <w:abstractNumId w:val="0"/>
-  </w:num>
-  <w:num w:numId="103" w16cid:durableId="367267588">
-    <w:abstractNumId w:val="1"/>
-  </w:num>
-  <w:num w:numId="104" w16cid:durableId="570165139">
-    <w:abstractNumId w:val="2"/>
-  </w:num>
-  <w:num w:numId="105" w16cid:durableId="510219693">
-    <w:abstractNumId w:val="3"/>
-  </w:num>
-  <w:num w:numId="106" w16cid:durableId="356665812">
-    <w:abstractNumId w:val="8"/>
-  </w:num>
-  <w:num w:numId="107" w16cid:durableId="555749914">
-    <w:abstractNumId w:val="4"/>
-  </w:num>
-  <w:num w:numId="108" w16cid:durableId="1642811423">
-    <w:abstractNumId w:val="5"/>
-  </w:num>
-  <w:num w:numId="109" w16cid:durableId="1601791790">
-    <w:abstractNumId w:val="6"/>
-  </w:num>
-  <w:num w:numId="110" w16cid:durableId="556473793">
-    <w:abstractNumId w:val="7"/>
-  </w:num>
-  <w:num w:numId="111" w16cid:durableId="1517772421">
-    <w:abstractNumId w:val="9"/>
-  </w:num>
-  <w:num w:numId="112" w16cid:durableId="1888950423">
-    <w:abstractNumId w:val="0"/>
-  </w:num>
-  <w:num w:numId="113" w16cid:durableId="410466713">
-    <w:abstractNumId w:val="1"/>
-  </w:num>
-  <w:num w:numId="114" w16cid:durableId="401565552">
-    <w:abstractNumId w:val="2"/>
-  </w:num>
-  <w:num w:numId="115" w16cid:durableId="44456006">
-    <w:abstractNumId w:val="3"/>
-  </w:num>
-  <w:num w:numId="116" w16cid:durableId="398745621">
-    <w:abstractNumId w:val="8"/>
-  </w:num>
-  <w:num w:numId="117" w16cid:durableId="2119593267">
-    <w:abstractNumId w:val="4"/>
-  </w:num>
-  <w:num w:numId="118" w16cid:durableId="394933675">
-    <w:abstractNumId w:val="5"/>
-  </w:num>
-  <w:num w:numId="119" w16cid:durableId="1896815108">
-    <w:abstractNumId w:val="6"/>
-  </w:num>
-  <w:num w:numId="120" w16cid:durableId="624236637">
-    <w:abstractNumId w:val="7"/>
-  </w:num>
-  <w:num w:numId="121" w16cid:durableId="2132822745">
-    <w:abstractNumId w:val="9"/>
-  </w:num>
-  <w:num w:numId="122" w16cid:durableId="815142860">
-    <w:abstractNumId w:val="11"/>
-  </w:num>
-  <w:num w:numId="123" w16cid:durableId="796678675">
-    <w:abstractNumId w:val="12"/>
-  </w:num>
+  <w:numIdMacAtCleanup w:val="3"/>
 </w:numbering>
 </file>
 
 <file path=word/styles.xml><?xml version="1.0" encoding="utf-8"?>
-<w:styles xmlns:mc="http://schemas.openxmlformats.org/markup-compatibility/2006" xmlns:r="http://schemas.openxmlformats.org/officeDocument/2006/relationships" xmlns:w="http://schemas.openxmlformats.org/wordprocessingml/2006/main" xmlns:w14="http://schemas.microsoft.com/office/word/2010/wordml" xmlns:w15="http://schemas.microsoft.com/office/word/2012/wordml" xmlns:w16cex="http://schemas.microsoft.com/office/word/2018/wordml/cex" xmlns:w16cid="http://schemas.microsoft.com/office/word/2016/wordml/cid" xmlns:w16="http://schemas.microsoft.com/office/word/2018/wordml" xmlns:w16du="http://schemas.microsoft.com/office/word/2023/wordml/word16du" xmlns:w16sdtdh="http://schemas.microsoft.com/office/word/2020/wordml/sdtdatahash" xmlns:w16se="http://schemas.microsoft.com/office/word/2015/wordml/symex" mc:Ignorable="w14 w15 w16se w16cid w16 w16cex w16sdtdh w16du">
+<w:styles xmlns:mc="http://schemas.openxmlformats.org/markup-compatibility/2006" xmlns:r="http://schemas.openxmlformats.org/officeDocument/2006/relationships" xmlns:w="http://schemas.openxmlformats.org/wordprocessingml/2006/main" xmlns:w14="http://schemas.microsoft.com/office/word/2010/wordml" xmlns:w15="http://schemas.microsoft.com/office/word/2012/wordml" xmlns:w16cex="http://schemas.microsoft.com/office/word/2018/wordml/cex" xmlns:w16cid="http://schemas.microsoft.com/office/word/2016/wordml/cid" xmlns:w16="http://schemas.microsoft.com/office/word/2018/wordml" xmlns:w16du="http://schemas.microsoft.com/office/word/2023/wordml/word16du" xmlns:w16sdtdh="http://schemas.microsoft.com/office/word/2020/wordml/sdtdatahash" xmlns:w16sdtfl="http://schemas.microsoft.com/office/word/2024/wordml/sdtformatlock" xmlns:w16se="http://schemas.microsoft.com/office/word/2015/wordml/symex" mc:Ignorable="w14 w15 w16se w16cid w16 w16cex w16sdtdh w16sdtfl w16du">
   <w:docDefaults>
     <w:rPrDefault>
       <w:rPr>
@@ -2246,7 +1602,7 @@
     <w:next w:val="BodyText"/>
     <w:uiPriority w:val="9"/>
     <w:qFormat/>
-    <w:rsid w:val="00EF48C7"/>
+    <w:rsid w:val="00F2188E"/>
     <w:pPr>
       <w:keepNext/>
       <w:keepLines/>
@@ -2254,13 +1610,15 @@
       <w:outlineLvl w:val="0"/>
     </w:pPr>
     <w:rPr>
-      <w:rFonts w:ascii="Alegreya Sans ExtraBold" w:eastAsiaTheme="majorEastAsia" w:hAnsi="Alegreya Sans ExtraBold" w:cstheme="majorBidi"/>
+      <w:rFonts w:ascii="Montserrat" w:eastAsiaTheme="majorEastAsia" w:hAnsi="Montserrat" w:cstheme="majorBidi"/>
       <w:b/>
       <w:bCs/>
       <w:i/>
+      <w:iCs/>
       <w:color w:val="244061" w:themeColor="accent1" w:themeShade="80"/>
       <w:sz w:val="40"/>
       <w:szCs w:val="36"/>
+      <w:lang w:val="en-GB"/>
     </w:rPr>
   </w:style>
   <w:style w:type="paragraph" w:styleId="Heading2">
@@ -2270,7 +1628,7 @@
     <w:uiPriority w:val="9"/>
     <w:unhideWhenUsed/>
     <w:qFormat/>
-    <w:rsid w:val="00EF48C7"/>
+    <w:rsid w:val="00F2188E"/>
     <w:pPr>
       <w:keepNext/>
       <w:keepLines/>
@@ -2278,13 +1636,15 @@
       <w:outlineLvl w:val="1"/>
     </w:pPr>
     <w:rPr>
-      <w:rFonts w:ascii="Alegreya Sans" w:eastAsiaTheme="majorEastAsia" w:hAnsi="Alegreya Sans" w:cstheme="majorBidi"/>
+      <w:rFonts w:ascii="Montserrat SemiBold" w:eastAsiaTheme="majorEastAsia" w:hAnsi="Montserrat SemiBold" w:cstheme="majorBidi"/>
       <w:b/>
       <w:bCs/>
       <w:i/>
+      <w:iCs/>
       <w:color w:val="244061" w:themeColor="accent1" w:themeShade="80"/>
       <w:sz w:val="36"/>
       <w:szCs w:val="36"/>
+      <w:lang w:val="en-GB"/>
     </w:rPr>
   </w:style>
   <w:style w:type="paragraph" w:styleId="Heading3">
@@ -2294,7 +1654,7 @@
     <w:uiPriority w:val="9"/>
     <w:unhideWhenUsed/>
     <w:qFormat/>
-    <w:rsid w:val="00EF48C7"/>
+    <w:rsid w:val="00F2188E"/>
     <w:pPr>
       <w:keepNext/>
       <w:keepLines/>
@@ -2302,14 +1662,13 @@
       <w:outlineLvl w:val="2"/>
     </w:pPr>
     <w:rPr>
-      <w:rFonts w:ascii="Alegreya Sans" w:eastAsiaTheme="majorEastAsia" w:hAnsi="Alegreya Sans" w:cstheme="majorBidi"/>
-      <w:b/>
-      <w:bCs/>
+      <w:rFonts w:ascii="Montserrat Medium" w:eastAsiaTheme="majorEastAsia" w:hAnsi="Montserrat Medium" w:cstheme="majorBidi"/>
       <w:i/>
       <w:iCs/>
       <w:color w:val="244061" w:themeColor="accent1" w:themeShade="80"/>
       <w:sz w:val="32"/>
       <w:szCs w:val="32"/>
+      <w:lang w:val="en-GB"/>
     </w:rPr>
   </w:style>
   <w:style w:type="paragraph" w:styleId="Heading4">
@@ -2319,7 +1678,7 @@
     <w:uiPriority w:val="9"/>
     <w:unhideWhenUsed/>
     <w:qFormat/>
-    <w:rsid w:val="00EF48C7"/>
+    <w:rsid w:val="00F2188E"/>
     <w:pPr>
       <w:keepNext/>
       <w:keepLines/>
@@ -2327,14 +1686,13 @@
       <w:outlineLvl w:val="3"/>
     </w:pPr>
     <w:rPr>
-      <w:rFonts w:ascii="Alegreya Sans" w:eastAsiaTheme="majorEastAsia" w:hAnsi="Alegreya Sans" w:cstheme="majorBidi"/>
-      <w:b/>
-      <w:bCs/>
+      <w:rFonts w:ascii="Montserrat Medium" w:eastAsiaTheme="majorEastAsia" w:hAnsi="Montserrat Medium" w:cstheme="majorBidi"/>
       <w:i/>
       <w:iCs/>
       <w:color w:val="244061" w:themeColor="accent1" w:themeShade="80"/>
       <w:sz w:val="28"/>
       <w:szCs w:val="28"/>
+      <w:lang w:val="en-GB"/>
     </w:rPr>
   </w:style>
   <w:style w:type="paragraph" w:styleId="Heading5">
@@ -2344,7 +1702,7 @@
     <w:uiPriority w:val="9"/>
     <w:unhideWhenUsed/>
     <w:qFormat/>
-    <w:rsid w:val="0093631B"/>
+    <w:rsid w:val="00F2188E"/>
     <w:pPr>
       <w:keepNext/>
       <w:keepLines/>
@@ -2352,10 +1710,11 @@
       <w:outlineLvl w:val="4"/>
     </w:pPr>
     <w:rPr>
-      <w:rFonts w:ascii="Alegreya Sans" w:eastAsiaTheme="majorEastAsia" w:hAnsi="Alegreya Sans" w:cstheme="majorBidi"/>
-      <w:b/>
+      <w:rFonts w:ascii="Montserrat Medium" w:eastAsiaTheme="majorEastAsia" w:hAnsi="Montserrat Medium" w:cstheme="majorBidi"/>
       <w:i/>
+      <w:iCs/>
       <w:color w:val="244061" w:themeColor="accent1" w:themeShade="80"/>
+      <w:lang w:val="en-GB"/>
     </w:rPr>
   </w:style>
   <w:style w:type="paragraph" w:styleId="Heading6">
@@ -2451,7 +1810,6 @@
   <w:style w:type="character" w:default="1" w:styleId="DefaultParagraphFont">
     <w:name w:val="Default Paragraph Font"/>
     <w:uiPriority w:val="1"/>
-    <w:semiHidden/>
     <w:unhideWhenUsed/>
   </w:style>
   <w:style w:type="table" w:default="1" w:styleId="TableNormal">
@@ -2480,12 +1838,14 @@
     <w:basedOn w:val="Normal"/>
     <w:link w:val="BodyTextChar"/>
     <w:qFormat/>
-    <w:rsid w:val="009459D1"/>
+    <w:rsid w:val="00F2188E"/>
     <w:pPr>
       <w:spacing w:before="180" w:after="180"/>
     </w:pPr>
     <w:rPr>
+      <w:rFonts w:ascii="Georgia" w:hAnsi="Georgia"/>
       <w:kern w:val="11"/>
+      <w:lang w:val="en-GB"/>
       <w14:ligatures w14:val="standardContextual"/>
     </w:rPr>
   </w:style>
@@ -2494,6 +1854,7 @@
     <w:basedOn w:val="BodyText"/>
     <w:next w:val="BodyText"/>
     <w:qFormat/>
+    <w:rsid w:val="00F2188E"/>
   </w:style>
   <w:style w:type="paragraph" w:customStyle="1" w:styleId="Compact">
     <w:name w:val="Compact"/>
@@ -2512,7 +1873,7 @@
     <w:basedOn w:val="Normal"/>
     <w:next w:val="BodyText"/>
     <w:qFormat/>
-    <w:rsid w:val="003B3B0E"/>
+    <w:rsid w:val="00F2188E"/>
     <w:pPr>
       <w:keepNext/>
       <w:keepLines/>
@@ -2520,13 +1881,15 @@
       <w:jc w:val="center"/>
     </w:pPr>
     <w:rPr>
-      <w:rFonts w:ascii="Alegreya Sans Black" w:eastAsiaTheme="majorEastAsia" w:hAnsi="Alegreya Sans Black" w:cstheme="majorBidi"/>
+      <w:rFonts w:ascii="Montserrat Black" w:eastAsiaTheme="majorEastAsia" w:hAnsi="Montserrat Black" w:cstheme="majorBidi"/>
       <w:b/>
       <w:bCs/>
       <w:i/>
+      <w:iCs/>
       <w:color w:val="244061" w:themeColor="accent1" w:themeShade="80"/>
-      <w:sz w:val="40"/>
-      <w:szCs w:val="36"/>
+      <w:sz w:val="44"/>
+      <w:szCs w:val="44"/>
+      <w:lang w:val="en-GB"/>
     </w:rPr>
   </w:style>
   <w:style w:type="paragraph" w:styleId="Subtitle">
@@ -2546,34 +1909,38 @@
     <w:name w:val="Author"/>
     <w:next w:val="BodyText"/>
     <w:qFormat/>
-    <w:rsid w:val="00E322C7"/>
+    <w:rsid w:val="00F2188E"/>
     <w:pPr>
       <w:keepNext/>
       <w:keepLines/>
       <w:jc w:val="center"/>
     </w:pPr>
     <w:rPr>
-      <w:rFonts w:ascii="Alegreya Medium" w:hAnsi="Alegreya Medium"/>
+      <w:rFonts w:ascii="Montserrat" w:hAnsi="Montserrat"/>
       <w:b/>
       <w:bCs/>
       <w:i/>
+      <w:iCs/>
       <w:sz w:val="28"/>
       <w:szCs w:val="28"/>
+      <w:lang w:val="en-GB"/>
     </w:rPr>
   </w:style>
   <w:style w:type="paragraph" w:styleId="Date">
     <w:name w:val="Date"/>
     <w:next w:val="BodyText"/>
     <w:qFormat/>
-    <w:rsid w:val="00D57B2E"/>
+    <w:rsid w:val="00F2188E"/>
     <w:pPr>
       <w:keepNext/>
       <w:keepLines/>
       <w:jc w:val="center"/>
     </w:pPr>
     <w:rPr>
-      <w:rFonts w:ascii="Alegreya Sans Light" w:hAnsi="Alegreya Sans Light"/>
+      <w:rFonts w:ascii="Montserrat" w:hAnsi="Montserrat"/>
       <w:i/>
+      <w:iCs/>
+      <w:lang w:val="en-GB"/>
     </w:rPr>
   </w:style>
   <w:style w:type="paragraph" w:customStyle="1" w:styleId="Abstract">
@@ -2581,15 +1948,16 @@
     <w:basedOn w:val="Normal"/>
     <w:next w:val="BodyText"/>
     <w:qFormat/>
-    <w:rsid w:val="00DB3301"/>
+    <w:rsid w:val="00F2188E"/>
     <w:pPr>
       <w:keepNext/>
       <w:keepLines/>
       <w:spacing w:before="300" w:after="300"/>
     </w:pPr>
     <w:rPr>
-      <w:rFonts w:ascii="Alegreya Sans" w:hAnsi="Alegreya Sans"/>
+      <w:rFonts w:ascii="Montserrat" w:hAnsi="Montserrat"/>
       <w:szCs w:val="20"/>
+      <w:lang w:val="en-GB"/>
     </w:rPr>
   </w:style>
   <w:style w:type="paragraph" w:styleId="Bibliography">
@@ -2609,14 +1977,14 @@
     <w:uiPriority w:val="9"/>
     <w:unhideWhenUsed/>
     <w:qFormat/>
-    <w:rsid w:val="00D93EC2"/>
+    <w:rsid w:val="00347EB6"/>
     <w:pPr>
       <w:pBdr>
         <w:top w:val="dotted" w:sz="4" w:space="4" w:color="BFBFBF" w:themeColor="background1" w:themeShade="BF"/>
         <w:bottom w:val="dotted" w:sz="4" w:space="4" w:color="BFBFBF" w:themeColor="background1" w:themeShade="BF"/>
       </w:pBdr>
       <w:shd w:val="clear" w:color="auto" w:fill="F7FBFC"/>
-      <w:spacing w:before="360" w:after="360" w:line="240" w:lineRule="auto"/>
+      <w:spacing w:before="120" w:after="120" w:line="240" w:lineRule="auto"/>
       <w:ind w:left="680" w:right="680"/>
       <w:contextualSpacing/>
     </w:pPr>
@@ -2628,12 +1996,17 @@
   <w:style w:type="paragraph" w:styleId="FootnoteText">
     <w:name w:val="footnote text"/>
     <w:basedOn w:val="Normal"/>
+    <w:autoRedefine/>
     <w:uiPriority w:val="9"/>
     <w:unhideWhenUsed/>
     <w:qFormat/>
-    <w:rsid w:val="00DB3301"/>
-    <w:rPr>
-      <w:rFonts w:ascii="Alegreya Sans" w:hAnsi="Alegreya Sans"/>
+    <w:rsid w:val="00F2188E"/>
+    <w:pPr>
+      <w:spacing w:after="60" w:line="240" w:lineRule="auto"/>
+    </w:pPr>
+    <w:rPr>
+      <w:rFonts w:ascii="Montserrat" w:hAnsi="Montserrat"/>
+      <w:spacing w:val="-8"/>
       <w:sz w:val="22"/>
     </w:rPr>
   </w:style>
@@ -2647,7 +2020,7 @@
       <w:rFonts w:ascii="Alegreya Sans" w:eastAsia="STHeiti" w:hAnsi="Alegreya Sans" w:cs="Alegreya Sans"/>
       <w:sz w:val="22"/>
       <w:szCs w:val="20"/>
-      <w:lang w:eastAsia="zh-CN"/>
+      <w:lang w:val="en-FR" w:eastAsia="zh-CN"/>
       <w14:ligatures w14:val="standard"/>
       <w14:numForm w14:val="oldStyle"/>
       <w14:cntxtAlts/>
@@ -2717,7 +2090,7 @@
   <w:style w:type="paragraph" w:customStyle="1" w:styleId="TableCaption">
     <w:name w:val="Table Caption"/>
     <w:basedOn w:val="Caption"/>
-    <w:rsid w:val="00EF48C7"/>
+    <w:rsid w:val="00F2188E"/>
     <w:pPr>
       <w:keepNext/>
       <w:pBdr>
@@ -2726,13 +2099,15 @@
       <w:spacing w:before="240" w:after="0"/>
     </w:pPr>
     <w:rPr>
-      <w:rFonts w:ascii="Alegreya Sans" w:hAnsi="Alegreya Sans"/>
+      <w:rFonts w:ascii="Montserrat" w:hAnsi="Montserrat"/>
+      <w:iCs/>
+      <w:lang w:val="en-GB"/>
     </w:rPr>
   </w:style>
   <w:style w:type="paragraph" w:customStyle="1" w:styleId="ImageCaption">
     <w:name w:val="Image Caption"/>
     <w:basedOn w:val="Caption"/>
-    <w:rsid w:val="002E082F"/>
+    <w:rsid w:val="00F2188E"/>
     <w:pPr>
       <w:pBdr>
         <w:bottom w:val="dotted" w:sz="4" w:space="1" w:color="auto"/>
@@ -2740,7 +2115,9 @@
       <w:spacing w:after="360" w:line="276" w:lineRule="auto"/>
     </w:pPr>
     <w:rPr>
-      <w:rFonts w:ascii="Alegreya Sans" w:hAnsi="Alegreya Sans"/>
+      <w:rFonts w:ascii="Montserrat" w:hAnsi="Montserrat"/>
+      <w:iCs/>
+      <w:lang w:val="en-GB"/>
     </w:rPr>
   </w:style>
   <w:style w:type="paragraph" w:customStyle="1" w:styleId="Figure">
@@ -2823,10 +2200,11 @@
     <w:name w:val="Body Text Char"/>
     <w:basedOn w:val="DefaultParagraphFont"/>
     <w:link w:val="BodyText"/>
-    <w:rsid w:val="009459D1"/>
-    <w:rPr>
-      <w:rFonts w:ascii="Alegreya" w:eastAsia="STHeiti" w:hAnsi="Alegreya" w:cs="Times New Roman (Body CS)"/>
+    <w:rsid w:val="00F2188E"/>
+    <w:rPr>
+      <w:rFonts w:ascii="Georgia" w:eastAsia="STHeiti" w:hAnsi="Georgia" w:cs="Times New Roman (Body CS)"/>
       <w:kern w:val="11"/>
+      <w:lang w:val="en-GB"/>
       <w14:ligatures w14:val="standardContextual"/>
       <w14:numForm w14:val="oldStyle"/>
       <w14:numSpacing w14:val="proportional"/>
@@ -2937,22 +2315,22 @@
   </w:style>
   <w:style w:type="paragraph" w:styleId="Header">
     <w:name w:val="header"/>
-    <w:basedOn w:val="Normal"/>
+    <w:basedOn w:val="Compact"/>
     <w:link w:val="HeaderChar"/>
     <w:uiPriority w:val="99"/>
     <w:unhideWhenUsed/>
-    <w:rsid w:val="00A314FD"/>
-    <w:pPr>
-      <w:tabs>
-        <w:tab w:val="center" w:pos="4513"/>
-        <w:tab w:val="right" w:pos="9026"/>
-      </w:tabs>
-      <w:spacing w:after="0" w:line="240" w:lineRule="auto"/>
-    </w:pPr>
-    <w:rPr>
-      <w:rFonts w:ascii="Alegreya Sans" w:hAnsi="Alegreya Sans"/>
+    <w:rsid w:val="00F2188E"/>
+    <w:pPr>
+      <w:framePr w:hSpace="180" w:wrap="around" w:vAnchor="text" w:hAnchor="margin" w:y="178"/>
+    </w:pPr>
+    <w:rPr>
+      <w:rFonts w:ascii="Montserrat SemiBold" w:hAnsi="Montserrat SemiBold"/>
+      <w:b/>
+      <w:bCs/>
       <w:i/>
-      <w:sz w:val="20"/>
+      <w:iCs/>
+      <w:szCs w:val="20"/>
+      <w:lang w:eastAsia="zh-CN"/>
     </w:rPr>
   </w:style>
   <w:style w:type="character" w:customStyle="1" w:styleId="HeaderChar">
@@ -2960,13 +2338,17 @@
     <w:basedOn w:val="DefaultParagraphFont"/>
     <w:link w:val="Header"/>
     <w:uiPriority w:val="99"/>
-    <w:rsid w:val="00A314FD"/>
-    <w:rPr>
-      <w:rFonts w:ascii="Alegreya Sans" w:hAnsi="Alegreya Sans" w:cs="Times New Roman (Body CS)"/>
+    <w:rsid w:val="00F2188E"/>
+    <w:rPr>
+      <w:rFonts w:ascii="Montserrat SemiBold" w:eastAsia="STHeiti" w:hAnsi="Montserrat SemiBold" w:cs="Times New Roman (Body CS)"/>
+      <w:b/>
+      <w:bCs/>
       <w:i/>
-      <w:kern w:val="10"/>
-      <w:sz w:val="20"/>
-      <w14:ligatures w14:val="standard"/>
+      <w:iCs/>
+      <w:kern w:val="11"/>
+      <w:szCs w:val="20"/>
+      <w:lang w:val="en-GB" w:eastAsia="zh-CN"/>
+      <w14:ligatures w14:val="standardContextual"/>
       <w14:numForm w14:val="oldStyle"/>
       <w14:numSpacing w14:val="proportional"/>
       <w14:cntxtAlts/>
@@ -3079,13 +2461,16 @@
   <w:style w:type="paragraph" w:styleId="ListParagraph">
     <w:name w:val="List Paragraph"/>
     <w:basedOn w:val="Normal"/>
-    <w:rsid w:val="00CC423E"/>
-    <w:pPr>
-      <w:ind w:left="720"/>
+    <w:rsid w:val="00F2188E"/>
+    <w:pPr>
+      <w:numPr>
+        <w:numId w:val="3"/>
+      </w:numPr>
       <w:contextualSpacing/>
     </w:pPr>
     <w:rPr>
-      <w:rFonts w:ascii="Alegreya Sans" w:hAnsi="Alegreya Sans"/>
+      <w:rFonts w:ascii="Georgia" w:hAnsi="Georgia"/>
+      <w:lang w:val="en-GB"/>
     </w:rPr>
   </w:style>
   <w:style w:type="paragraph" w:styleId="List">
@@ -3107,7 +2492,7 @@
     <w:rsid w:val="00722110"/>
     <w:pPr>
       <w:numPr>
-        <w:numId w:val="11"/>
+        <w:numId w:val="2"/>
       </w:numPr>
       <w:contextualSpacing/>
     </w:pPr>
@@ -3120,7 +2505,7 @@
     <w:rsid w:val="00722110"/>
     <w:pPr>
       <w:numPr>
-        <w:numId w:val="10"/>
+        <w:numId w:val="1"/>
       </w:numPr>
       <w:contextualSpacing/>
     </w:pPr>
@@ -3518,7 +2903,7 @@
 </file>
 
 <file path=word/glossary/document.xml><?xml version="1.0" encoding="utf-8"?>
-<w:glossaryDocument xmlns:wpc="http://schemas.microsoft.com/office/word/2010/wordprocessingCanvas" xmlns:cx="http://schemas.microsoft.com/office/drawing/2014/chartex" xmlns:cx1="http://schemas.microsoft.com/office/drawing/2015/9/8/chartex" xmlns:cx2="http://schemas.microsoft.com/office/drawing/2015/10/21/chartex" xmlns:cx3="http://schemas.microsoft.com/office/drawing/2016/5/9/chartex" xmlns:cx4="http://schemas.microsoft.com/office/drawing/2016/5/10/chartex" xmlns:cx5="http://schemas.microsoft.com/office/drawing/2016/5/11/chartex" xmlns:cx6="http://schemas.microsoft.com/office/drawing/2016/5/12/chartex" xmlns:cx7="http://schemas.microsoft.com/office/drawing/2016/5/13/chartex" xmlns:cx8="http://schemas.microsoft.com/office/drawing/2016/5/14/chartex" xmlns:mc="http://schemas.openxmlformats.org/markup-compatibility/2006" xmlns:aink="http://schemas.microsoft.com/office/drawing/2016/ink" xmlns:am3d="http://schemas.microsoft.com/office/drawing/2017/model3d" xmlns:o="urn:schemas-microsoft-com:office:office" xmlns:oel="http://schemas.microsoft.com/office/2019/extlst" xmlns:r="http://schemas.openxmlformats.org/officeDocument/2006/relationships" xmlns:m="http://schemas.openxmlformats.org/officeDocument/2006/math" xmlns:v="urn:schemas-microsoft-com:vml" xmlns:wp14="http://schemas.microsoft.com/office/word/2010/wordprocessingDrawing" xmlns:wp="http://schemas.openxmlformats.org/drawingml/2006/wordprocessingDrawing" xmlns:w10="urn:schemas-microsoft-com:office:word" xmlns:w="http://schemas.openxmlformats.org/wordprocessingml/2006/main" xmlns:w14="http://schemas.microsoft.com/office/word/2010/wordml" xmlns:w15="http://schemas.microsoft.com/office/word/2012/wordml" xmlns:w16cex="http://schemas.microsoft.com/office/word/2018/wordml/cex" xmlns:w16cid="http://schemas.microsoft.com/office/word/2016/wordml/cid" xmlns:w16="http://schemas.microsoft.com/office/word/2018/wordml" xmlns:w16du="http://schemas.microsoft.com/office/word/2023/wordml/word16du" xmlns:w16sdtdh="http://schemas.microsoft.com/office/word/2020/wordml/sdtdatahash" xmlns:w16se="http://schemas.microsoft.com/office/word/2015/wordml/symex" xmlns:wpg="http://schemas.microsoft.com/office/word/2010/wordprocessingGroup" xmlns:wpi="http://schemas.microsoft.com/office/word/2010/wordprocessingInk" xmlns:wne="http://schemas.microsoft.com/office/word/2006/wordml" xmlns:wps="http://schemas.microsoft.com/office/word/2010/wordprocessingShape" mc:Ignorable="w14 w15 w16se w16cid w16 w16cex w16sdtdh w16du wp14">
+<w:glossaryDocument xmlns:wpc="http://schemas.microsoft.com/office/word/2010/wordprocessingCanvas" xmlns:cx="http://schemas.microsoft.com/office/drawing/2014/chartex" xmlns:cx1="http://schemas.microsoft.com/office/drawing/2015/9/8/chartex" xmlns:cx2="http://schemas.microsoft.com/office/drawing/2015/10/21/chartex" xmlns:cx3="http://schemas.microsoft.com/office/drawing/2016/5/9/chartex" xmlns:cx4="http://schemas.microsoft.com/office/drawing/2016/5/10/chartex" xmlns:cx5="http://schemas.microsoft.com/office/drawing/2016/5/11/chartex" xmlns:cx6="http://schemas.microsoft.com/office/drawing/2016/5/12/chartex" xmlns:cx7="http://schemas.microsoft.com/office/drawing/2016/5/13/chartex" xmlns:cx8="http://schemas.microsoft.com/office/drawing/2016/5/14/chartex" xmlns:mc="http://schemas.openxmlformats.org/markup-compatibility/2006" xmlns:aink="http://schemas.microsoft.com/office/drawing/2016/ink" xmlns:am3d="http://schemas.microsoft.com/office/drawing/2017/model3d" xmlns:o="urn:schemas-microsoft-com:office:office" xmlns:oel="http://schemas.microsoft.com/office/2019/extlst" xmlns:r="http://schemas.openxmlformats.org/officeDocument/2006/relationships" xmlns:m="http://schemas.openxmlformats.org/officeDocument/2006/math" xmlns:v="urn:schemas-microsoft-com:vml" xmlns:wp14="http://schemas.microsoft.com/office/word/2010/wordprocessingDrawing" xmlns:wp="http://schemas.openxmlformats.org/drawingml/2006/wordprocessingDrawing" xmlns:w10="urn:schemas-microsoft-com:office:word" xmlns:w="http://schemas.openxmlformats.org/wordprocessingml/2006/main" xmlns:w14="http://schemas.microsoft.com/office/word/2010/wordml" xmlns:w15="http://schemas.microsoft.com/office/word/2012/wordml" xmlns:w16cex="http://schemas.microsoft.com/office/word/2018/wordml/cex" xmlns:w16cid="http://schemas.microsoft.com/office/word/2016/wordml/cid" xmlns:w16="http://schemas.microsoft.com/office/word/2018/wordml" xmlns:w16du="http://schemas.microsoft.com/office/word/2023/wordml/word16du" xmlns:w16sdtdh="http://schemas.microsoft.com/office/word/2020/wordml/sdtdatahash" xmlns:w16sdtfl="http://schemas.microsoft.com/office/word/2024/wordml/sdtformatlock" xmlns:w16se="http://schemas.microsoft.com/office/word/2015/wordml/symex" xmlns:wpg="http://schemas.microsoft.com/office/word/2010/wordprocessingGroup" xmlns:wpi="http://schemas.microsoft.com/office/word/2010/wordprocessingInk" xmlns:wne="http://schemas.microsoft.com/office/word/2006/wordml" xmlns:wps="http://schemas.microsoft.com/office/word/2010/wordprocessingShape" mc:Ignorable="w14 w15 w16se w16cid w16 w16cex w16sdtdh w16sdtfl w16du wp14">
   <w:docParts>
     <w:docPart>
       <w:docPartPr>
@@ -3554,27 +2939,20 @@
 </file>
 
 <file path=word/glossary/fontTable.xml><?xml version="1.0" encoding="utf-8"?>
-<w:fonts xmlns:mc="http://schemas.openxmlformats.org/markup-compatibility/2006" xmlns:r="http://schemas.openxmlformats.org/officeDocument/2006/relationships" xmlns:w="http://schemas.openxmlformats.org/wordprocessingml/2006/main" xmlns:w14="http://schemas.microsoft.com/office/word/2010/wordml" xmlns:w15="http://schemas.microsoft.com/office/word/2012/wordml" xmlns:w16cex="http://schemas.microsoft.com/office/word/2018/wordml/cex" xmlns:w16cid="http://schemas.microsoft.com/office/word/2016/wordml/cid" xmlns:w16="http://schemas.microsoft.com/office/word/2018/wordml" xmlns:w16du="http://schemas.microsoft.com/office/word/2023/wordml/word16du" xmlns:w16sdtdh="http://schemas.microsoft.com/office/word/2020/wordml/sdtdatahash" xmlns:w16se="http://schemas.microsoft.com/office/word/2015/wordml/symex" mc:Ignorable="w14 w15 w16se w16cid w16 w16cex w16sdtdh w16du">
-  <w:font w:name="Symbol">
-    <w:panose1 w:val="05050102010706020507"/>
-    <w:charset w:val="02"/>
-    <w:family w:val="decorative"/>
-    <w:pitch w:val="variable"/>
-    <w:sig w:usb0="00000003" w:usb1="10000000" w:usb2="00000000" w:usb3="00000000" w:csb0="80000001" w:csb1="00000000"/>
-  </w:font>
-  <w:font w:name="Times New Roman">
-    <w:panose1 w:val="02020603050405020304"/>
-    <w:charset w:val="CC"/>
-    <w:family w:val="roman"/>
-    <w:pitch w:val="variable"/>
-    <w:sig w:usb0="E0002EFF" w:usb1="C000785B" w:usb2="00000009" w:usb3="00000000" w:csb0="000001FF" w:csb1="00000000"/>
-  </w:font>
+<w:fonts xmlns:mc="http://schemas.openxmlformats.org/markup-compatibility/2006" xmlns:r="http://schemas.openxmlformats.org/officeDocument/2006/relationships" xmlns:w="http://schemas.openxmlformats.org/wordprocessingml/2006/main" xmlns:w14="http://schemas.microsoft.com/office/word/2010/wordml" xmlns:w15="http://schemas.microsoft.com/office/word/2012/wordml" xmlns:w16cex="http://schemas.microsoft.com/office/word/2018/wordml/cex" xmlns:w16cid="http://schemas.microsoft.com/office/word/2016/wordml/cid" xmlns:w16="http://schemas.microsoft.com/office/word/2018/wordml" xmlns:w16du="http://schemas.microsoft.com/office/word/2023/wordml/word16du" xmlns:w16sdtdh="http://schemas.microsoft.com/office/word/2020/wordml/sdtdatahash" xmlns:w16sdtfl="http://schemas.microsoft.com/office/word/2024/wordml/sdtformatlock" xmlns:w16se="http://schemas.microsoft.com/office/word/2015/wordml/symex" mc:Ignorable="w14 w15 w16se w16cid w16 w16cex w16sdtdh w16sdtfl w16du">
   <w:font w:name="Courier New">
     <w:panose1 w:val="02070309020205020404"/>
     <w:charset w:val="00"/>
     <w:family w:val="modern"/>
     <w:pitch w:val="fixed"/>
     <w:sig w:usb0="E0002AFF" w:usb1="C0007843" w:usb2="00000009" w:usb3="00000000" w:csb0="000001FF" w:csb1="00000000"/>
+  </w:font>
+  <w:font w:name="Times New Roman">
+    <w:panose1 w:val="02020603050405020304"/>
+    <w:charset w:val="00"/>
+    <w:family w:val="roman"/>
+    <w:pitch w:val="variable"/>
+    <w:sig w:usb0="E0002EFF" w:usb1="C000785B" w:usb2="00000009" w:usb3="00000000" w:csb0="000001FF" w:csb1="00000000"/>
   </w:font>
   <w:font w:name="Wingdings">
     <w:panose1 w:val="05000000000000000000"/>
@@ -3583,23 +2961,31 @@
     <w:pitch w:val="variable"/>
     <w:sig w:usb0="00000003" w:usb1="00000000" w:usb2="00000000" w:usb3="00000000" w:csb0="80000001" w:csb1="00000000"/>
   </w:font>
+  <w:font w:name="Symbol">
+    <w:panose1 w:val="05050102010706020507"/>
+    <w:charset w:val="02"/>
+    <w:family w:val="decorative"/>
+    <w:pitch w:val="variable"/>
+    <w:sig w:usb0="00000003" w:usb1="10000000" w:usb2="00000000" w:usb3="00000000" w:csb0="80000001" w:csb1="00000000"/>
+  </w:font>
   <w:font w:name="Cambria">
     <w:panose1 w:val="02040503050406030204"/>
-    <w:charset w:val="CC"/>
+    <w:charset w:val="00"/>
     <w:family w:val="roman"/>
     <w:pitch w:val="variable"/>
-    <w:sig w:usb0="E00002FF" w:usb1="400004FF" w:usb2="00000000" w:usb3="00000000" w:csb0="0000019F" w:csb1="00000000"/>
+    <w:sig w:usb0="E00006FF" w:usb1="420024FF" w:usb2="02000000" w:usb3="00000000" w:csb0="0000019F" w:csb1="00000000"/>
   </w:font>
   <w:font w:name="Alegreya">
-    <w:panose1 w:val="00000500000000000000"/>
-    <w:charset w:val="00"/>
+    <w:altName w:val="Calibri"/>
+    <w:panose1 w:val="020B0604020202020204"/>
+    <w:charset w:val="4D"/>
     <w:family w:val="auto"/>
-    <w:notTrueType/>
     <w:pitch w:val="variable"/>
-    <w:sig w:usb0="6000028F" w:usb1="00000003" w:usb2="00000000" w:usb3="00000000" w:csb0="0000019F" w:csb1="00000000"/>
+    <w:sig w:usb0="A00000EF" w:usb1="4000204B" w:usb2="00000000" w:usb3="00000000" w:csb0="00000093" w:csb1="00000000"/>
   </w:font>
   <w:font w:name="STHeiti">
-    <w:panose1 w:val="02010600040101010101"/>
+    <w:altName w:val="Microsoft YaHei"/>
+    <w:panose1 w:val="020B0604020202020204"/>
     <w:charset w:val="86"/>
     <w:family w:val="auto"/>
     <w:pitch w:val="variable"/>
@@ -3610,16 +2996,14 @@
     <w:panose1 w:val="020B0604020202020204"/>
     <w:charset w:val="00"/>
     <w:family w:val="roman"/>
-    <w:notTrueType/>
     <w:pitch w:val="default"/>
   </w:font>
-  <w:font w:name="Alegreya Sans ExtraBold">
-    <w:panose1 w:val="00000900000000000000"/>
-    <w:charset w:val="00"/>
+  <w:font w:name="Montserrat">
+    <w:panose1 w:val="00000000000000000000"/>
+    <w:charset w:val="4D"/>
     <w:family w:val="auto"/>
-    <w:notTrueType/>
     <w:pitch w:val="variable"/>
-    <w:sig w:usb0="6000028F" w:usb1="00000003" w:usb2="00000000" w:usb3="00000000" w:csb0="0000019F" w:csb1="00000000"/>
+    <w:sig w:usb0="A00002FF" w:usb1="4000247B" w:usb2="00000000" w:usb3="00000000" w:csb0="00000197" w:csb1="00000000"/>
   </w:font>
   <w:font w:name="SimSun">
     <w:altName w:val="宋体"/>
@@ -3629,73 +3013,94 @@
     <w:pitch w:val="variable"/>
     <w:sig w:usb0="00000203" w:usb1="288F0000" w:usb2="00000016" w:usb3="00000000" w:csb0="00040001" w:csb1="00000000"/>
   </w:font>
+  <w:font w:name="Montserrat SemiBold">
+    <w:panose1 w:val="00000000000000000000"/>
+    <w:charset w:val="4D"/>
+    <w:family w:val="auto"/>
+    <w:pitch w:val="variable"/>
+    <w:sig w:usb0="A00002FF" w:usb1="4000247B" w:usb2="00000000" w:usb3="00000000" w:csb0="00000197" w:csb1="00000000"/>
+  </w:font>
+  <w:font w:name="Montserrat Medium">
+    <w:panose1 w:val="00000000000000000000"/>
+    <w:charset w:val="4D"/>
+    <w:family w:val="auto"/>
+    <w:pitch w:val="variable"/>
+    <w:sig w:usb0="A00002FF" w:usb1="4000247B" w:usb2="00000000" w:usb3="00000000" w:csb0="00000197" w:csb1="00000000"/>
+  </w:font>
   <w:font w:name="Alegreya Sans">
-    <w:panose1 w:val="00000500000000000000"/>
-    <w:charset w:val="00"/>
+    <w:altName w:val="Calibri"/>
+    <w:panose1 w:val="020B0604020202020204"/>
+    <w:charset w:val="4D"/>
     <w:family w:val="auto"/>
-    <w:notTrueType/>
     <w:pitch w:val="variable"/>
-    <w:sig w:usb0="6000028F" w:usb1="00000003" w:usb2="00000000" w:usb3="00000000" w:csb0="0000019F" w:csb1="00000000"/>
+    <w:sig w:usb0="A00000EF" w:usb1="4000204B" w:usb2="00000000" w:usb3="00000000" w:csb0="00000193" w:csb1="00000000"/>
   </w:font>
   <w:font w:name="Alegreya Sans Medium">
-    <w:panose1 w:val="00000600000000000000"/>
+    <w:altName w:val="Calibri"/>
+    <w:panose1 w:val="020B0604020202020204"/>
+    <w:charset w:val="4D"/>
+    <w:family w:val="auto"/>
+    <w:pitch w:val="variable"/>
+    <w:sig w:usb0="20000007" w:usb1="00000000" w:usb2="00000000" w:usb3="00000000" w:csb0="00000193" w:csb1="00000000"/>
+  </w:font>
+  <w:font w:name="Georgia">
+    <w:panose1 w:val="02040502050405020303"/>
     <w:charset w:val="00"/>
+    <w:family w:val="roman"/>
+    <w:pitch w:val="variable"/>
+    <w:sig w:usb0="00000287" w:usb1="00000000" w:usb2="00000000" w:usb3="00000000" w:csb0="0000009F" w:csb1="00000000"/>
+  </w:font>
+  <w:font w:name="Montserrat Black">
+    <w:panose1 w:val="00000000000000000000"/>
+    <w:charset w:val="4D"/>
     <w:family w:val="auto"/>
-    <w:notTrueType/>
     <w:pitch w:val="variable"/>
-    <w:sig w:usb0="6000028F" w:usb1="00000003" w:usb2="00000000" w:usb3="00000000" w:csb0="0000019F" w:csb1="00000000"/>
+    <w:sig w:usb0="A00002FF" w:usb1="4000247B" w:usb2="00000000" w:usb3="00000000" w:csb0="00000197" w:csb1="00000000"/>
   </w:font>
-  <w:font w:name="Alegreya Sans Black">
-    <w:panose1 w:val="00000A00000000000000"/>
-    <w:charset w:val="00"/>
+  <w:font w:name="Alegreya Sans ExtraBold">
+    <w:altName w:val="Calibri"/>
+    <w:panose1 w:val="020B0604020202020204"/>
+    <w:charset w:val="4D"/>
     <w:family w:val="auto"/>
-    <w:notTrueType/>
     <w:pitch w:val="variable"/>
-    <w:sig w:usb0="6000028F" w:usb1="00000003" w:usb2="00000000" w:usb3="00000000" w:csb0="0000019F" w:csb1="00000000"/>
-  </w:font>
-  <w:font w:name="Alegreya Medium">
-    <w:panose1 w:val="00000600000000000000"/>
-    <w:charset w:val="00"/>
-    <w:family w:val="auto"/>
-    <w:notTrueType/>
-    <w:pitch w:val="variable"/>
-    <w:sig w:usb0="6000028F" w:usb1="00000003" w:usb2="00000000" w:usb3="00000000" w:csb0="0000019F" w:csb1="00000000"/>
-  </w:font>
-  <w:font w:name="Alegreya Sans Light">
-    <w:panose1 w:val="00000400000000000000"/>
-    <w:charset w:val="00"/>
-    <w:family w:val="auto"/>
-    <w:notTrueType/>
-    <w:pitch w:val="variable"/>
-    <w:sig w:usb0="6000028F" w:usb1="00000003" w:usb2="00000000" w:usb3="00000000" w:csb0="0000019F" w:csb1="00000000"/>
+    <w:sig w:usb0="A00000EF" w:usb1="4000204B" w:usb2="00000000" w:usb3="00000000" w:csb0="00000193" w:csb1="00000000"/>
   </w:font>
   <w:font w:name="Rec Mono Duotone">
-    <w:panose1 w:val="00000009000000000000"/>
+    <w:altName w:val="Calibri"/>
+    <w:panose1 w:val="020B0604020202020204"/>
     <w:charset w:val="4D"/>
     <w:family w:val="modern"/>
     <w:pitch w:val="fixed"/>
     <w:sig w:usb0="A10000FF" w:usb1="5000E07B" w:usb2="00000000" w:usb3="00000000" w:csb0="00000193" w:csb1="00000000"/>
   </w:font>
   <w:font w:name="Fira Code">
+    <w:altName w:val="﷽﷽﷽﷽﷽﷽﷽﷽"/>
     <w:panose1 w:val="020B0809050000020004"/>
     <w:charset w:val="00"/>
     <w:family w:val="modern"/>
-    <w:pitch w:val="variable"/>
-    <w:sig w:usb0="E00002EF" w:usb1="1201F9FB" w:usb2="02002038" w:usb3="00000000" w:csb0="0000009F" w:csb1="00000000"/>
+    <w:pitch w:val="fixed"/>
+    <w:sig w:usb0="E00002EF" w:usb1="1200F9FB" w:usb2="02000008" w:usb3="00000000" w:csb0="0000009F" w:csb1="00000000"/>
   </w:font>
   <w:font w:name="Consolas">
     <w:panose1 w:val="020B0609020204030204"/>
     <w:charset w:val="00"/>
     <w:family w:val="modern"/>
     <w:pitch w:val="fixed"/>
-    <w:sig w:usb0="E10002FF" w:usb1="4000FCFF" w:usb2="00000009" w:usb3="00000000" w:csb0="0000019F" w:csb1="00000000"/>
+    <w:sig w:usb0="E10006FF" w:usb1="4000FCFF" w:usb2="00000009" w:usb3="00000000" w:csb0="0000019F" w:csb1="00000000"/>
   </w:font>
   <w:font w:name="Calibri">
     <w:panose1 w:val="020F0502020204030204"/>
-    <w:charset w:val="CC"/>
+    <w:charset w:val="00"/>
     <w:family w:val="swiss"/>
     <w:pitch w:val="variable"/>
-    <w:sig w:usb0="E0002AFF" w:usb1="C000ACFF" w:usb2="00000009" w:usb3="00000000" w:csb0="000001FF" w:csb1="00000000"/>
+    <w:sig w:usb0="E4002EFF" w:usb1="C000247B" w:usb2="00000009" w:usb3="00000000" w:csb0="000001FF" w:csb1="00000000"/>
+  </w:font>
+  <w:font w:name="Aptos">
+    <w:panose1 w:val="020B0004020202020204"/>
+    <w:charset w:val="00"/>
+    <w:family w:val="swiss"/>
+    <w:pitch w:val="variable"/>
+    <w:sig w:usb0="20000287" w:usb1="00000003" w:usb2="00000000" w:usb3="00000000" w:csb0="0000019F" w:csb1="00000000"/>
   </w:font>
   <w:font w:name="DengXian">
     <w:altName w:val="等线"/>
@@ -3706,25 +3111,24 @@
     <w:sig w:usb0="A00002BF" w:usb1="38CF7CFA" w:usb2="00000016" w:usb3="00000000" w:csb0="0004000F" w:csb1="00000000"/>
   </w:font>
   <w:font w:name="DengXian Light">
-    <w:altName w:val="等线 Light"/>
     <w:panose1 w:val="02010600030101010101"/>
     <w:charset w:val="86"/>
     <w:family w:val="auto"/>
     <w:pitch w:val="variable"/>
     <w:sig w:usb0="A00002BF" w:usb1="38CF7CFA" w:usb2="00000016" w:usb3="00000000" w:csb0="0004000F" w:csb1="00000000"/>
   </w:font>
-  <w:font w:name="Calibri Light">
-    <w:panose1 w:val="020F0302020204030204"/>
-    <w:charset w:val="CC"/>
+  <w:font w:name="Aptos Display">
+    <w:panose1 w:val="020B0004020202020204"/>
+    <w:charset w:val="00"/>
     <w:family w:val="swiss"/>
     <w:pitch w:val="variable"/>
-    <w:sig w:usb0="E0002AFF" w:usb1="C000247B" w:usb2="00000009" w:usb3="00000000" w:csb0="000001FF" w:csb1="00000000"/>
+    <w:sig w:usb0="20000287" w:usb1="00000003" w:usb2="00000000" w:usb3="00000000" w:csb0="0000019F" w:csb1="00000000"/>
   </w:font>
 </w:fonts>
 </file>
 
 <file path=word/glossary/settings.xml><?xml version="1.0" encoding="utf-8"?>
-<w:settings xmlns:mc="http://schemas.openxmlformats.org/markup-compatibility/2006" xmlns:o="urn:schemas-microsoft-com:office:office" xmlns:r="http://schemas.openxmlformats.org/officeDocument/2006/relationships" xmlns:m="http://schemas.openxmlformats.org/officeDocument/2006/math" xmlns:v="urn:schemas-microsoft-com:vml" xmlns:w10="urn:schemas-microsoft-com:office:word" xmlns:w="http://schemas.openxmlformats.org/wordprocessingml/2006/main" xmlns:w14="http://schemas.microsoft.com/office/word/2010/wordml" xmlns:w15="http://schemas.microsoft.com/office/word/2012/wordml" xmlns:w16cex="http://schemas.microsoft.com/office/word/2018/wordml/cex" xmlns:w16cid="http://schemas.microsoft.com/office/word/2016/wordml/cid" xmlns:w16="http://schemas.microsoft.com/office/word/2018/wordml" xmlns:w16du="http://schemas.microsoft.com/office/word/2023/wordml/word16du" xmlns:w16sdtdh="http://schemas.microsoft.com/office/word/2020/wordml/sdtdatahash" xmlns:w16se="http://schemas.microsoft.com/office/word/2015/wordml/symex" xmlns:sl="http://schemas.openxmlformats.org/schemaLibrary/2006/main" mc:Ignorable="w14 w15 w16se w16cid w16 w16cex w16sdtdh w16du">
+<w:settings xmlns:mc="http://schemas.openxmlformats.org/markup-compatibility/2006" xmlns:o="urn:schemas-microsoft-com:office:office" xmlns:r="http://schemas.openxmlformats.org/officeDocument/2006/relationships" xmlns:m="http://schemas.openxmlformats.org/officeDocument/2006/math" xmlns:v="urn:schemas-microsoft-com:vml" xmlns:w10="urn:schemas-microsoft-com:office:word" xmlns:w="http://schemas.openxmlformats.org/wordprocessingml/2006/main" xmlns:w14="http://schemas.microsoft.com/office/word/2010/wordml" xmlns:w15="http://schemas.microsoft.com/office/word/2012/wordml" xmlns:w16cex="http://schemas.microsoft.com/office/word/2018/wordml/cex" xmlns:w16cid="http://schemas.microsoft.com/office/word/2016/wordml/cid" xmlns:w16="http://schemas.microsoft.com/office/word/2018/wordml" xmlns:w16du="http://schemas.microsoft.com/office/word/2023/wordml/word16du" xmlns:w16sdtdh="http://schemas.microsoft.com/office/word/2020/wordml/sdtdatahash" xmlns:w16sdtfl="http://schemas.microsoft.com/office/word/2024/wordml/sdtformatlock" xmlns:w16se="http://schemas.microsoft.com/office/word/2015/wordml/symex" xmlns:sl="http://schemas.openxmlformats.org/schemaLibrary/2006/main" mc:Ignorable="w14 w15 w16se w16cid w16 w16cex w16sdtdh w16sdtfl w16du">
   <w:view w:val="normal"/>
   <w:revisionView w:inkAnnotations="0"/>
   <w:defaultTabStop w:val="720"/>
@@ -3741,27 +3145,39 @@
   <w:rsids>
     <w:rsidRoot w:val="00E5413F"/>
     <w:rsid w:val="00022C73"/>
+    <w:rsid w:val="000A5DC3"/>
+    <w:rsid w:val="00107552"/>
+    <w:rsid w:val="001542AD"/>
     <w:rsid w:val="00282E57"/>
     <w:rsid w:val="003D57F3"/>
     <w:rsid w:val="003E5E00"/>
     <w:rsid w:val="003E727F"/>
     <w:rsid w:val="003F0737"/>
+    <w:rsid w:val="0040220E"/>
     <w:rsid w:val="00491241"/>
+    <w:rsid w:val="004C03DA"/>
     <w:rsid w:val="0054709F"/>
+    <w:rsid w:val="00580BD3"/>
     <w:rsid w:val="005916D7"/>
     <w:rsid w:val="005B3EFF"/>
     <w:rsid w:val="00667C3B"/>
     <w:rsid w:val="006E16AE"/>
+    <w:rsid w:val="00805F86"/>
     <w:rsid w:val="00927E82"/>
+    <w:rsid w:val="009718C4"/>
     <w:rsid w:val="00986B74"/>
     <w:rsid w:val="009C7660"/>
+    <w:rsid w:val="00A3671D"/>
     <w:rsid w:val="00AD4369"/>
+    <w:rsid w:val="00AE151A"/>
     <w:rsid w:val="00B21C28"/>
     <w:rsid w:val="00CB6625"/>
+    <w:rsid w:val="00CF681B"/>
     <w:rsid w:val="00DF2060"/>
     <w:rsid w:val="00DF4461"/>
     <w:rsid w:val="00E5413F"/>
     <w:rsid w:val="00E55CDB"/>
+    <w:rsid w:val="00FD523A"/>
   </w:rsids>
   <m:mathPr>
     <m:mathFont m:val="Cambria Math"/>
@@ -3778,14 +3194,14 @@
   </m:mathPr>
   <w:themeFontLang w:val="en-GB" w:eastAsia="zh-CN"/>
   <w:clrSchemeMapping w:bg1="light1" w:t1="dark1" w:bg2="light2" w:t2="dark2" w:accent1="accent1" w:accent2="accent2" w:accent3="accent3" w:accent4="accent4" w:accent5="accent5" w:accent6="accent6" w:hyperlink="hyperlink" w:followedHyperlink="followedHyperlink"/>
-  <w:decimalSymbol w:val="."/>
+  <w:decimalSymbol w:val=","/>
   <w:listSeparator w:val=","/>
   <w15:chartTrackingRefBased/>
 </w:settings>
 </file>
 
 <file path=word/glossary/styles.xml><?xml version="1.0" encoding="utf-8"?>
-<w:styles xmlns:mc="http://schemas.openxmlformats.org/markup-compatibility/2006" xmlns:r="http://schemas.openxmlformats.org/officeDocument/2006/relationships" xmlns:w="http://schemas.openxmlformats.org/wordprocessingml/2006/main" xmlns:w14="http://schemas.microsoft.com/office/word/2010/wordml" xmlns:w15="http://schemas.microsoft.com/office/word/2012/wordml" xmlns:w16cex="http://schemas.microsoft.com/office/word/2018/wordml/cex" xmlns:w16cid="http://schemas.microsoft.com/office/word/2016/wordml/cid" xmlns:w16="http://schemas.microsoft.com/office/word/2018/wordml" xmlns:w16du="http://schemas.microsoft.com/office/word/2023/wordml/word16du" xmlns:w16sdtdh="http://schemas.microsoft.com/office/word/2020/wordml/sdtdatahash" xmlns:w16se="http://schemas.microsoft.com/office/word/2015/wordml/symex" mc:Ignorable="w14 w15 w16se w16cid w16 w16cex w16sdtdh w16du">
+<w:styles xmlns:mc="http://schemas.openxmlformats.org/markup-compatibility/2006" xmlns:r="http://schemas.openxmlformats.org/officeDocument/2006/relationships" xmlns:w="http://schemas.openxmlformats.org/wordprocessingml/2006/main" xmlns:w14="http://schemas.microsoft.com/office/word/2010/wordml" xmlns:w15="http://schemas.microsoft.com/office/word/2012/wordml" xmlns:w16cex="http://schemas.microsoft.com/office/word/2018/wordml/cex" xmlns:w16cid="http://schemas.microsoft.com/office/word/2016/wordml/cid" xmlns:w16="http://schemas.microsoft.com/office/word/2018/wordml" xmlns:w16du="http://schemas.microsoft.com/office/word/2023/wordml/word16du" xmlns:w16sdtdh="http://schemas.microsoft.com/office/word/2020/wordml/sdtdatahash" xmlns:w16sdtfl="http://schemas.microsoft.com/office/word/2024/wordml/sdtformatlock" xmlns:w16se="http://schemas.microsoft.com/office/word/2015/wordml/symex" mc:Ignorable="w14 w15 w16se w16cid w16 w16cex w16sdtdh w16sdtfl w16du">
   <w:docDefaults>
     <w:rPrDefault>
       <w:rPr>
@@ -4216,7 +3632,7 @@
 </file>
 
 <file path=word/glossary/webSettings.xml><?xml version="1.0" encoding="utf-8"?>
-<w:webSettings xmlns:mc="http://schemas.openxmlformats.org/markup-compatibility/2006" xmlns:r="http://schemas.openxmlformats.org/officeDocument/2006/relationships" xmlns:w="http://schemas.openxmlformats.org/wordprocessingml/2006/main" xmlns:w14="http://schemas.microsoft.com/office/word/2010/wordml" xmlns:w15="http://schemas.microsoft.com/office/word/2012/wordml" xmlns:w16cex="http://schemas.microsoft.com/office/word/2018/wordml/cex" xmlns:w16cid="http://schemas.microsoft.com/office/word/2016/wordml/cid" xmlns:w16="http://schemas.microsoft.com/office/word/2018/wordml" xmlns:w16du="http://schemas.microsoft.com/office/word/2023/wordml/word16du" xmlns:w16sdtdh="http://schemas.microsoft.com/office/word/2020/wordml/sdtdatahash" xmlns:w16se="http://schemas.microsoft.com/office/word/2015/wordml/symex" mc:Ignorable="w14 w15 w16se w16cid w16 w16cex w16sdtdh w16du">
+<w:webSettings xmlns:mc="http://schemas.openxmlformats.org/markup-compatibility/2006" xmlns:r="http://schemas.openxmlformats.org/officeDocument/2006/relationships" xmlns:w="http://schemas.openxmlformats.org/wordprocessingml/2006/main" xmlns:w14="http://schemas.microsoft.com/office/word/2010/wordml" xmlns:w15="http://schemas.microsoft.com/office/word/2012/wordml" xmlns:w16cex="http://schemas.microsoft.com/office/word/2018/wordml/cex" xmlns:w16cid="http://schemas.microsoft.com/office/word/2016/wordml/cid" xmlns:w16="http://schemas.microsoft.com/office/word/2018/wordml" xmlns:w16du="http://schemas.microsoft.com/office/word/2023/wordml/word16du" xmlns:w16sdtdh="http://schemas.microsoft.com/office/word/2020/wordml/sdtdatahash" xmlns:w16sdtfl="http://schemas.microsoft.com/office/word/2024/wordml/sdtformatlock" xmlns:w16se="http://schemas.microsoft.com/office/word/2015/wordml/symex" mc:Ignorable="w14 w15 w16se w16cid w16 w16cex w16sdtdh w16sdtfl w16du">
   <w:optimizeForBrowser/>
   <w:allowPNG/>
 </w:webSettings>
@@ -4538,4 +3954,16 @@
   </a:objectDefaults>
   <a:extraClrSchemeLst/>
 </a:theme>
+</file>
+
+<file path=customXml/item1.xml><?xml version="1.0" encoding="utf-8"?>
+<b:Sources xmlns:b="http://schemas.openxmlformats.org/officeDocument/2006/bibliography" xmlns="http://schemas.openxmlformats.org/officeDocument/2006/bibliography" SelectedStyle="/APASixthEditionOfficeOnline.xsl" StyleName="APA" Version="6"/>
+</file>
+
+<file path=customXml/itemProps1.xml><?xml version="1.0" encoding="utf-8"?>
+<ds:datastoreItem xmlns:ds="http://schemas.openxmlformats.org/officeDocument/2006/customXml" ds:itemID="{708637BD-FAE7-A344-B833-B56990D73779}">
+  <ds:schemaRefs>
+    <ds:schemaRef ds:uri="http://schemas.openxmlformats.org/officeDocument/2006/bibliography"/>
+  </ds:schemaRefs>
+</ds:datastoreItem>
 </file>
</xml_diff>